<commit_message>
adding new client side processing stage -1 and updating looping div issue
</commit_message>
<xml_diff>
--- a/uploads/template_1.docx
+++ b/uploads/template_1.docx
@@ -7,34 +7,16 @@
         <w:pBdr/>
         <w:spacing/>
         <w:ind/>
-        <w:rPr/>
+        <w:rPr>
+          <w:highlight w:val="none"/>
+        </w:rPr>
       </w:pPr>
       <w:r>
+        <w:rPr>
+          <w:highlight w:val="none"/>
+        </w:rPr>
         <w:t xml:space="preserve">Name: {{name}}</w:t>
       </w:r>
-      <w:r/>
-    </w:p>
-    <w:p>
-      <w:pPr>
-        <w:pBdr/>
-        <w:spacing/>
-        <w:ind/>
-        <w:rPr/>
-      </w:pPr>
-      <w:r>
-        <w:t xml:space="preserve">Age: {{age}}</w:t>
-      </w:r>
-      <w:r/>
-      <w:r/>
-      <w:r/>
-    </w:p>
-    <w:p>
-      <w:pPr>
-        <w:pBdr/>
-        <w:spacing/>
-        <w:ind/>
-        <w:rPr/>
-      </w:pPr>
       <w:r>
         <w:rPr>
           <w:highlight w:val="none"/>
@@ -59,86 +41,8 @@
         <w:rPr>
           <w:highlight w:val="none"/>
         </w:rPr>
+        <w:t xml:space="preserve">Date: {{date}}</w:t>
       </w:r>
-      <w:r>
-        <w:rPr>
-          <w:highlight w:val="none"/>
-        </w:rPr>
-      </w:r>
-    </w:p>
-    <w:p>
-      <w:pPr>
-        <w:pBdr/>
-        <w:spacing/>
-        <w:ind/>
-        <w:rPr/>
-      </w:pPr>
-      <w:r>
-        <w:t xml:space="preserve">Bio:</w:t>
-      </w:r>
-      <w:r/>
-    </w:p>
-    <w:p>
-      <w:pPr>
-        <w:pBdr/>
-        <w:spacing/>
-        <w:ind/>
-        <w:rPr/>
-      </w:pPr>
-      <w:r>
-        <w:t xml:space="preserve">{{paragraph:bio}}</w:t>
-      </w:r>
-      <w:r/>
-    </w:p>
-    <w:p>
-      <w:pPr>
-        <w:pBdr/>
-        <w:spacing/>
-        <w:ind/>
-        <w:rPr/>
-      </w:pPr>
-      <w:r/>
-      <w:r/>
-    </w:p>
-    <w:p>
-      <w:pPr>
-        <w:pBdr/>
-        <w:spacing/>
-        <w:ind/>
-        <w:rPr/>
-      </w:pPr>
-      <w:r>
-        <w:t xml:space="preserve">Summary:</w:t>
-      </w:r>
-      <w:r/>
-    </w:p>
-    <w:p>
-      <w:pPr>
-        <w:pBdr/>
-        <w:spacing/>
-        <w:ind/>
-        <w:rPr/>
-      </w:pPr>
-      <w:r>
-        <w:t xml:space="preserve">{{paragraph:summary}}</w:t>
-      </w:r>
-      <w:r/>
-      <w:r/>
-      <w:r>
-        <w:rPr>
-          <w:highlight w:val="none"/>
-        </w:rPr>
-      </w:r>
-    </w:p>
-    <w:p>
-      <w:pPr>
-        <w:pBdr/>
-        <w:spacing/>
-        <w:ind/>
-        <w:rPr>
-          <w:highlight w:val="none"/>
-        </w:rPr>
-      </w:pPr>
       <w:r>
         <w:rPr>
           <w:highlight w:val="none"/>
@@ -160,43 +64,163 @@
         </w:rPr>
       </w:pPr>
       <w:r>
-        <w:br/>
-      </w:r>
-      <w:r>
-        <w:t xml:space="preserve">Skills:</w:t>
-      </w:r>
-      <w:r/>
-      <w:r/>
-    </w:p>
-    <w:p>
-      <w:pPr>
-        <w:pBdr/>
-        <w:spacing/>
-        <w:ind/>
         <w:rPr>
           <w:highlight w:val="none"/>
         </w:rPr>
-      </w:pPr>
-      <w:r>
-        <w:t xml:space="preserve">{{list:skills}}</w:t>
       </w:r>
-      <w:r/>
-      <w:r/>
-      <w:r/>
-      <w:r/>
-    </w:p>
-    <w:p>
-      <w:pPr>
-        <w:pBdr/>
-        <w:spacing/>
-        <w:ind/>
-        <w:rPr/>
-      </w:pPr>
       <w:r>
         <w:rPr>
           <w:highlight w:val="none"/>
         </w:rPr>
-        <w:t xml:space="preserve">{loop:experiences}</w:t>
+      </w:r>
+      <w:r>
+        <w:rPr>
+          <w:highlight w:val="none"/>
+        </w:rPr>
+      </w:r>
+    </w:p>
+    <w:p>
+      <w:pPr>
+        <w:pBdr/>
+        <w:spacing/>
+        <w:ind/>
+        <w:rPr>
+          <w:highlight w:val="none"/>
+        </w:rPr>
+      </w:pPr>
+      <w:r>
+        <w:rPr>
+          <w:highlight w:val="none"/>
+        </w:rPr>
+        <w:t xml:space="preserve">Skills:</w:t>
+      </w:r>
+      <w:r>
+        <w:rPr>
+          <w:highlight w:val="none"/>
+        </w:rPr>
+      </w:r>
+      <w:r>
+        <w:rPr>
+          <w:highlight w:val="none"/>
+        </w:rPr>
+      </w:r>
+    </w:p>
+    <w:p>
+      <w:pPr>
+        <w:pBdr/>
+        <w:spacing/>
+        <w:ind/>
+        <w:rPr>
+          <w:highlight w:val="none"/>
+        </w:rPr>
+      </w:pPr>
+      <w:r>
+        <w:rPr>
+          <w:highlight w:val="none"/>
+        </w:rPr>
+        <w:t xml:space="preserve">{{</w:t>
+      </w:r>
+      <w:r>
+        <w:rPr>
+          <w:highlight w:val="none"/>
+          <w:lang w:val="en-IN"/>
+        </w:rPr>
+        <w:t xml:space="preserve">list:</w:t>
+      </w:r>
+      <w:r>
+        <w:rPr>
+          <w:highlight w:val="none"/>
+        </w:rPr>
+        <w:t xml:space="preserve">skills}}</w:t>
+      </w:r>
+      <w:r>
+        <w:rPr>
+          <w:highlight w:val="none"/>
+        </w:rPr>
+      </w:r>
+      <w:r>
+        <w:rPr>
+          <w:highlight w:val="none"/>
+        </w:rPr>
+      </w:r>
+    </w:p>
+    <w:p>
+      <w:pPr>
+        <w:pBdr/>
+        <w:spacing/>
+        <w:ind/>
+        <w:rPr>
+          <w:highlight w:val="none"/>
+        </w:rPr>
+      </w:pPr>
+      <w:r>
+        <w:rPr>
+          <w:highlight w:val="none"/>
+        </w:rPr>
+      </w:r>
+      <w:r>
+        <w:rPr>
+          <w:highlight w:val="none"/>
+        </w:rPr>
+      </w:r>
+      <w:r>
+        <w:rPr>
+          <w:highlight w:val="none"/>
+        </w:rPr>
+      </w:r>
+    </w:p>
+    <w:p>
+      <w:pPr>
+        <w:pBdr/>
+        <w:spacing/>
+        <w:ind/>
+        <w:rPr>
+          <w:highlight w:val="none"/>
+        </w:rPr>
+      </w:pPr>
+      <w:r>
+        <w:rPr>
+          <w:highlight w:val="none"/>
+        </w:rPr>
+        <w:t xml:space="preserve">Work Experience:</w:t>
+      </w:r>
+      <w:r>
+        <w:rPr>
+          <w:highlight w:val="none"/>
+        </w:rPr>
+        <w:tab/>
+      </w:r>
+      <w:r>
+        <w:rPr>
+          <w:highlight w:val="none"/>
+        </w:rPr>
+      </w:r>
+    </w:p>
+    <w:p>
+      <w:pPr>
+        <w:pBdr/>
+        <w:spacing/>
+        <w:ind/>
+        <w:rPr/>
+      </w:pPr>
+      <w:r>
+        <w:rPr>
+          <w:highlight w:val="none"/>
+        </w:rPr>
+      </w:r>
+      <w:r>
+        <w:t xml:space="preserve">{loop:experiences} </w:t>
+        <w:br/>
+        <w:t xml:space="preserve">Role: {{role}} </w:t>
+        <w:br/>
+        <w:t xml:space="preserve">{{company}}</w:t>
+        <w:br/>
+        <w:t xml:space="preserve"> {endloop}</w:t>
+      </w:r>
+      <w:r>
+        <w:rPr>
+          <w:highlight w:val="none"/>
+        </w:rPr>
       </w:r>
       <w:r/>
     </w:p>
@@ -207,28 +231,6 @@
         <w:ind/>
         <w:rPr/>
       </w:pPr>
-      <w:r>
-        <w:rPr>
-          <w:highlight w:val="none"/>
-        </w:rPr>
-        <w:t xml:space="preserve">Role: {{role}} at {{company}}</w:t>
-      </w:r>
-      <w:r/>
-    </w:p>
-    <w:p>
-      <w:pPr>
-        <w:pBdr/>
-        <w:spacing/>
-        <w:ind/>
-        <w:rPr/>
-      </w:pPr>
-      <w:r>
-        <w:rPr>
-          <w:highlight w:val="none"/>
-        </w:rPr>
-        <w:t xml:space="preserve">{endloop}</w:t>
-      </w:r>
-      <w:r/>
       <w:r>
         <w:rPr>
           <w:highlight w:val="none"/>
@@ -302,7 +304,7 @@
     <w:sdtContent>
       <w:p>
         <w:pPr>
-          <w:pStyle w:val="750"/>
+          <w:pStyle w:val="923"/>
           <w:pBdr/>
           <w:spacing/>
           <w:ind/>
@@ -329,7 +331,7 @@
   </w:sdt>
   <w:p>
     <w:pPr>
-      <w:pStyle w:val="750"/>
+      <w:pStyle w:val="923"/>
       <w:pBdr/>
       <w:spacing/>
       <w:ind/>
@@ -378,7 +380,7 @@
 <w:hdr xmlns:wpc="http://schemas.microsoft.com/office/word/2010/wordprocessingCanvas" xmlns:mc="http://schemas.openxmlformats.org/markup-compatibility/2006" xmlns:o="urn:schemas-microsoft-com:office:office" xmlns:r="http://schemas.openxmlformats.org/officeDocument/2006/relationships" xmlns:m="http://schemas.openxmlformats.org/officeDocument/2006/math" xmlns:v="urn:schemas-microsoft-com:vml" xmlns:wp14="http://schemas.microsoft.com/office/word/2010/wordprocessingDrawing" xmlns:wp="http://schemas.openxmlformats.org/drawingml/2006/wordprocessingDrawing" xmlns:w10="urn:schemas-microsoft-com:office:word" xmlns:w="http://schemas.openxmlformats.org/wordprocessingml/2006/main" xmlns:w14="http://schemas.microsoft.com/office/word/2010/wordml" xmlns:w15="http://schemas.microsoft.com/office/word/2012/wordml" xmlns:wpg="http://schemas.microsoft.com/office/word/2010/wordprocessingGroup" xmlns:wpi="http://schemas.microsoft.com/office/word/2010/wordprocessingInk" xmlns:wne="http://schemas.microsoft.com/office/word/2006/wordml" xmlns:a="http://schemas.openxmlformats.org/drawingml/2006/main" xmlns:wps="http://schemas.microsoft.com/office/word/2010/wordprocessingShape" mc:Ignorable="w14 w15 wp14">
   <w:p>
     <w:pPr>
-      <w:pStyle w:val="748"/>
+      <w:pStyle w:val="921"/>
       <w:pBdr/>
       <w:spacing/>
       <w:ind/>
@@ -391,7 +393,7 @@
   </w:p>
   <w:p>
     <w:pPr>
-      <w:pStyle w:val="748"/>
+      <w:pStyle w:val="921"/>
       <w:pBdr/>
       <w:spacing/>
       <w:ind/>
@@ -1126,9 +1128,9 @@
     <w:lsdException w:name="Bibliography" w:uiPriority="37"/>
     <w:lsdException w:name="TOC Heading" w:uiPriority="39" w:qFormat="1"/>
   </w:latentStyles>
-  <w:style w:type="table" w:styleId="11">
+  <w:style w:type="table" w:styleId="743">
     <w:name w:val="Table Grid"/>
-    <w:basedOn w:val="746"/>
+    <w:basedOn w:val="919"/>
     <w:uiPriority w:val="59"/>
     <w:pPr>
       <w:pBdr/>
@@ -1325,9 +1327,9 @@
       </w:tcPr>
     </w:tblStylePr>
   </w:style>
-  <w:style w:type="table" w:styleId="12">
+  <w:style w:type="table" w:styleId="744">
     <w:name w:val="Table Grid Light"/>
-    <w:basedOn w:val="746"/>
+    <w:basedOn w:val="919"/>
     <w:uiPriority w:val="59"/>
     <w:pPr>
       <w:pBdr/>
@@ -1524,9 +1526,9 @@
       </w:tcPr>
     </w:tblStylePr>
   </w:style>
-  <w:style w:type="table" w:styleId="13">
+  <w:style w:type="table" w:styleId="745">
     <w:name w:val="Plain Table 1"/>
-    <w:basedOn w:val="746"/>
+    <w:basedOn w:val="919"/>
     <w:uiPriority w:val="59"/>
     <w:pPr>
       <w:pBdr/>
@@ -1749,9 +1751,9 @@
       </w:tcPr>
     </w:tblStylePr>
   </w:style>
-  <w:style w:type="table" w:styleId="14">
+  <w:style w:type="table" w:styleId="746">
     <w:name w:val="Plain Table 2"/>
-    <w:basedOn w:val="746"/>
+    <w:basedOn w:val="919"/>
     <w:uiPriority w:val="59"/>
     <w:pPr>
       <w:pBdr/>
@@ -1982,9 +1984,9 @@
       </w:tcPr>
     </w:tblStylePr>
   </w:style>
-  <w:style w:type="table" w:styleId="15">
+  <w:style w:type="table" w:styleId="747">
     <w:name w:val="Plain Table 3"/>
-    <w:basedOn w:val="746"/>
+    <w:basedOn w:val="919"/>
     <w:uiPriority w:val="99"/>
     <w:pPr>
       <w:pBdr/>
@@ -2212,9 +2214,9 @@
       </w:tcPr>
     </w:tblStylePr>
   </w:style>
-  <w:style w:type="table" w:styleId="16">
+  <w:style w:type="table" w:styleId="748">
     <w:name w:val="Plain Table 4"/>
-    <w:basedOn w:val="746"/>
+    <w:basedOn w:val="919"/>
     <w:uiPriority w:val="99"/>
     <w:pPr>
       <w:pBdr/>
@@ -2428,9 +2430,9 @@
       </w:tcPr>
     </w:tblStylePr>
   </w:style>
-  <w:style w:type="table" w:styleId="17">
+  <w:style w:type="table" w:styleId="749">
     <w:name w:val="Plain Table 5"/>
-    <w:basedOn w:val="746"/>
+    <w:basedOn w:val="919"/>
     <w:uiPriority w:val="99"/>
     <w:pPr>
       <w:pBdr/>
@@ -2661,9 +2663,9 @@
       </w:tcPr>
     </w:tblStylePr>
   </w:style>
-  <w:style w:type="table" w:styleId="18">
+  <w:style w:type="table" w:styleId="750">
     <w:name w:val="Grid Table 1 Light"/>
-    <w:basedOn w:val="746"/>
+    <w:basedOn w:val="919"/>
     <w:uiPriority w:val="99"/>
     <w:pPr>
       <w:pBdr/>
@@ -2884,9 +2886,9 @@
       </w:tcPr>
     </w:tblStylePr>
   </w:style>
-  <w:style w:type="table" w:styleId="19">
+  <w:style w:type="table" w:styleId="751">
     <w:name w:val="Grid Table 1 Light - Accent 1"/>
-    <w:basedOn w:val="746"/>
+    <w:basedOn w:val="919"/>
     <w:uiPriority w:val="99"/>
     <w:pPr>
       <w:pBdr/>
@@ -3107,9 +3109,9 @@
       </w:tcPr>
     </w:tblStylePr>
   </w:style>
-  <w:style w:type="table" w:styleId="20">
+  <w:style w:type="table" w:styleId="752">
     <w:name w:val="Grid Table 1 Light - Accent 2"/>
-    <w:basedOn w:val="746"/>
+    <w:basedOn w:val="919"/>
     <w:uiPriority w:val="99"/>
     <w:pPr>
       <w:pBdr/>
@@ -3330,9 +3332,9 @@
       </w:tcPr>
     </w:tblStylePr>
   </w:style>
-  <w:style w:type="table" w:styleId="21">
+  <w:style w:type="table" w:styleId="753">
     <w:name w:val="Grid Table 1 Light - Accent 3"/>
-    <w:basedOn w:val="746"/>
+    <w:basedOn w:val="919"/>
     <w:uiPriority w:val="99"/>
     <w:pPr>
       <w:pBdr/>
@@ -3553,9 +3555,9 @@
       </w:tcPr>
     </w:tblStylePr>
   </w:style>
-  <w:style w:type="table" w:styleId="22">
+  <w:style w:type="table" w:styleId="754">
     <w:name w:val="Grid Table 1 Light - Accent 4"/>
-    <w:basedOn w:val="746"/>
+    <w:basedOn w:val="919"/>
     <w:uiPriority w:val="99"/>
     <w:pPr>
       <w:pBdr/>
@@ -3776,9 +3778,9 @@
       </w:tcPr>
     </w:tblStylePr>
   </w:style>
-  <w:style w:type="table" w:styleId="23">
+  <w:style w:type="table" w:styleId="755">
     <w:name w:val="Grid Table 1 Light - Accent 5"/>
-    <w:basedOn w:val="746"/>
+    <w:basedOn w:val="919"/>
     <w:uiPriority w:val="99"/>
     <w:pPr>
       <w:pBdr/>
@@ -3999,9 +4001,9 @@
       </w:tcPr>
     </w:tblStylePr>
   </w:style>
-  <w:style w:type="table" w:styleId="24">
+  <w:style w:type="table" w:styleId="756">
     <w:name w:val="Grid Table 1 Light - Accent 6"/>
-    <w:basedOn w:val="746"/>
+    <w:basedOn w:val="919"/>
     <w:uiPriority w:val="99"/>
     <w:pPr>
       <w:pBdr/>
@@ -4222,9 +4224,9 @@
       </w:tcPr>
     </w:tblStylePr>
   </w:style>
-  <w:style w:type="table" w:styleId="25">
+  <w:style w:type="table" w:styleId="757">
     <w:name w:val="Grid Table 2"/>
-    <w:basedOn w:val="746"/>
+    <w:basedOn w:val="919"/>
     <w:uiPriority w:val="99"/>
     <w:pPr>
       <w:pBdr/>
@@ -4454,9 +4456,9 @@
       </w:tcPr>
     </w:tblStylePr>
   </w:style>
-  <w:style w:type="table" w:styleId="26">
+  <w:style w:type="table" w:styleId="758">
     <w:name w:val="Grid Table 2 - Accent 1"/>
-    <w:basedOn w:val="746"/>
+    <w:basedOn w:val="919"/>
     <w:uiPriority w:val="99"/>
     <w:pPr>
       <w:pBdr/>
@@ -4686,9 +4688,9 @@
       </w:tcPr>
     </w:tblStylePr>
   </w:style>
-  <w:style w:type="table" w:styleId="27">
+  <w:style w:type="table" w:styleId="759">
     <w:name w:val="Grid Table 2 - Accent 2"/>
-    <w:basedOn w:val="746"/>
+    <w:basedOn w:val="919"/>
     <w:uiPriority w:val="99"/>
     <w:pPr>
       <w:pBdr/>
@@ -4918,9 +4920,9 @@
       </w:tcPr>
     </w:tblStylePr>
   </w:style>
-  <w:style w:type="table" w:styleId="28">
+  <w:style w:type="table" w:styleId="760">
     <w:name w:val="Grid Table 2 - Accent 3"/>
-    <w:basedOn w:val="746"/>
+    <w:basedOn w:val="919"/>
     <w:uiPriority w:val="99"/>
     <w:pPr>
       <w:pBdr/>
@@ -5150,9 +5152,9 @@
       </w:tcPr>
     </w:tblStylePr>
   </w:style>
-  <w:style w:type="table" w:styleId="29">
+  <w:style w:type="table" w:styleId="761">
     <w:name w:val="Grid Table 2 - Accent 4"/>
-    <w:basedOn w:val="746"/>
+    <w:basedOn w:val="919"/>
     <w:uiPriority w:val="99"/>
     <w:pPr>
       <w:pBdr/>
@@ -5382,9 +5384,9 @@
       </w:tcPr>
     </w:tblStylePr>
   </w:style>
-  <w:style w:type="table" w:styleId="30">
+  <w:style w:type="table" w:styleId="762">
     <w:name w:val="Grid Table 2 - Accent 5"/>
-    <w:basedOn w:val="746"/>
+    <w:basedOn w:val="919"/>
     <w:uiPriority w:val="99"/>
     <w:pPr>
       <w:pBdr/>
@@ -5614,9 +5616,9 @@
       </w:tcPr>
     </w:tblStylePr>
   </w:style>
-  <w:style w:type="table" w:styleId="31">
+  <w:style w:type="table" w:styleId="763">
     <w:name w:val="Grid Table 2 - Accent 6"/>
-    <w:basedOn w:val="746"/>
+    <w:basedOn w:val="919"/>
     <w:uiPriority w:val="99"/>
     <w:pPr>
       <w:pBdr/>
@@ -5846,9 +5848,9 @@
       </w:tcPr>
     </w:tblStylePr>
   </w:style>
-  <w:style w:type="table" w:styleId="32">
+  <w:style w:type="table" w:styleId="764">
     <w:name w:val="Grid Table 3"/>
-    <w:basedOn w:val="746"/>
+    <w:basedOn w:val="919"/>
     <w:uiPriority w:val="99"/>
     <w:pPr>
       <w:pBdr/>
@@ -5947,29 +5949,6 @@
         <w:tblBorders/>
       </w:tblPr>
       <w:tcPr>
-        <w:shd w:color="ffffff"/>
-        <w:tcBorders>
-          <w:top w:val="none" w:color="000000" w:sz="4" w:space="0"/>
-          <w:left w:val="none" w:color="000000" w:sz="4" w:space="0"/>
-          <w:bottom w:val="none" w:color="000000" w:sz="4" w:space="0"/>
-          <w:right w:val="none" w:color="000000" w:sz="4" w:space="0"/>
-        </w:tcBorders>
-      </w:tcPr>
-    </w:tblStylePr>
-    <w:tblStylePr w:type="firstRow">
-      <w:rPr>
-        <w:b/>
-        <w:color w:val="404040"/>
-      </w:rPr>
-      <w:pPr>
-        <w:pBdr/>
-        <w:spacing/>
-        <w:ind/>
-      </w:pPr>
-      <w:tblPr>
-        <w:tblBorders/>
-      </w:tblPr>
-      <w:tcPr>
         <w:shd w:val="clear" w:color="ffffff"/>
         <w:tcBorders>
           <w:top w:val="none" w:color="000000" w:sz="4" w:space="0"/>
@@ -5979,30 +5958,7 @@
         </w:tcBorders>
       </w:tcPr>
     </w:tblStylePr>
-    <w:tblStylePr w:type="lastCol">
-      <w:rPr>
-        <w:i/>
-        <w:color w:val="404040"/>
-      </w:rPr>
-      <w:pPr>
-        <w:pBdr/>
-        <w:spacing/>
-        <w:ind/>
-      </w:pPr>
-      <w:tblPr>
-        <w:tblBorders/>
-      </w:tblPr>
-      <w:tcPr>
-        <w:shd w:color="ffffff"/>
-        <w:tcBorders>
-          <w:top w:val="none" w:color="000000" w:sz="4" w:space="0"/>
-          <w:left w:val="none" w:color="000000" w:sz="4" w:space="0"/>
-          <w:bottom w:val="none" w:color="000000" w:sz="4" w:space="0"/>
-          <w:right w:val="none" w:color="000000" w:sz="4" w:space="0"/>
-        </w:tcBorders>
-      </w:tcPr>
-    </w:tblStylePr>
-    <w:tblStylePr w:type="lastRow">
+    <w:tblStylePr w:type="firstRow">
       <w:rPr>
         <w:b/>
         <w:color w:val="404040"/>
@@ -6025,6 +5981,52 @@
         </w:tcBorders>
       </w:tcPr>
     </w:tblStylePr>
+    <w:tblStylePr w:type="lastCol">
+      <w:rPr>
+        <w:i/>
+        <w:color w:val="404040"/>
+      </w:rPr>
+      <w:pPr>
+        <w:pBdr/>
+        <w:spacing/>
+        <w:ind/>
+      </w:pPr>
+      <w:tblPr>
+        <w:tblBorders/>
+      </w:tblPr>
+      <w:tcPr>
+        <w:shd w:val="clear" w:color="ffffff"/>
+        <w:tcBorders>
+          <w:top w:val="none" w:color="000000" w:sz="4" w:space="0"/>
+          <w:left w:val="none" w:color="000000" w:sz="4" w:space="0"/>
+          <w:bottom w:val="none" w:color="000000" w:sz="4" w:space="0"/>
+          <w:right w:val="none" w:color="000000" w:sz="4" w:space="0"/>
+        </w:tcBorders>
+      </w:tcPr>
+    </w:tblStylePr>
+    <w:tblStylePr w:type="lastRow">
+      <w:rPr>
+        <w:b/>
+        <w:color w:val="404040"/>
+      </w:rPr>
+      <w:pPr>
+        <w:pBdr/>
+        <w:spacing/>
+        <w:ind/>
+      </w:pPr>
+      <w:tblPr>
+        <w:tblBorders/>
+      </w:tblPr>
+      <w:tcPr>
+        <w:shd w:val="clear" w:color="ffffff"/>
+        <w:tcBorders>
+          <w:top w:val="none" w:color="000000" w:sz="4" w:space="0"/>
+          <w:left w:val="none" w:color="000000" w:sz="4" w:space="0"/>
+          <w:bottom w:val="none" w:color="000000" w:sz="4" w:space="0"/>
+          <w:right w:val="none" w:color="000000" w:sz="4" w:space="0"/>
+        </w:tcBorders>
+      </w:tcPr>
+    </w:tblStylePr>
     <w:tblStylePr w:type="nwCell">
       <w:pPr>
         <w:pBdr/>
@@ -6091,9 +6093,9 @@
       </w:tcPr>
     </w:tblStylePr>
   </w:style>
-  <w:style w:type="table" w:styleId="33">
+  <w:style w:type="table" w:styleId="765">
     <w:name w:val="Grid Table 3 - Accent 1"/>
-    <w:basedOn w:val="746"/>
+    <w:basedOn w:val="919"/>
     <w:uiPriority w:val="99"/>
     <w:pPr>
       <w:pBdr/>
@@ -6192,29 +6194,6 @@
         <w:tblBorders/>
       </w:tblPr>
       <w:tcPr>
-        <w:shd w:color="ffffff"/>
-        <w:tcBorders>
-          <w:top w:val="none" w:color="000000" w:sz="4" w:space="0"/>
-          <w:left w:val="none" w:color="000000" w:sz="4" w:space="0"/>
-          <w:bottom w:val="none" w:color="000000" w:sz="4" w:space="0"/>
-          <w:right w:val="none" w:color="000000" w:sz="4" w:space="0"/>
-        </w:tcBorders>
-      </w:tcPr>
-    </w:tblStylePr>
-    <w:tblStylePr w:type="firstRow">
-      <w:rPr>
-        <w:b/>
-        <w:color w:val="404040"/>
-      </w:rPr>
-      <w:pPr>
-        <w:pBdr/>
-        <w:spacing/>
-        <w:ind/>
-      </w:pPr>
-      <w:tblPr>
-        <w:tblBorders/>
-      </w:tblPr>
-      <w:tcPr>
         <w:shd w:val="clear" w:color="ffffff"/>
         <w:tcBorders>
           <w:top w:val="none" w:color="000000" w:sz="4" w:space="0"/>
@@ -6224,30 +6203,7 @@
         </w:tcBorders>
       </w:tcPr>
     </w:tblStylePr>
-    <w:tblStylePr w:type="lastCol">
-      <w:rPr>
-        <w:i/>
-        <w:color w:val="404040"/>
-      </w:rPr>
-      <w:pPr>
-        <w:pBdr/>
-        <w:spacing/>
-        <w:ind/>
-      </w:pPr>
-      <w:tblPr>
-        <w:tblBorders/>
-      </w:tblPr>
-      <w:tcPr>
-        <w:shd w:color="ffffff"/>
-        <w:tcBorders>
-          <w:top w:val="none" w:color="000000" w:sz="4" w:space="0"/>
-          <w:left w:val="none" w:color="000000" w:sz="4" w:space="0"/>
-          <w:bottom w:val="none" w:color="000000" w:sz="4" w:space="0"/>
-          <w:right w:val="none" w:color="000000" w:sz="4" w:space="0"/>
-        </w:tcBorders>
-      </w:tcPr>
-    </w:tblStylePr>
-    <w:tblStylePr w:type="lastRow">
+    <w:tblStylePr w:type="firstRow">
       <w:rPr>
         <w:b/>
         <w:color w:val="404040"/>
@@ -6270,6 +6226,52 @@
         </w:tcBorders>
       </w:tcPr>
     </w:tblStylePr>
+    <w:tblStylePr w:type="lastCol">
+      <w:rPr>
+        <w:i/>
+        <w:color w:val="404040"/>
+      </w:rPr>
+      <w:pPr>
+        <w:pBdr/>
+        <w:spacing/>
+        <w:ind/>
+      </w:pPr>
+      <w:tblPr>
+        <w:tblBorders/>
+      </w:tblPr>
+      <w:tcPr>
+        <w:shd w:val="clear" w:color="ffffff"/>
+        <w:tcBorders>
+          <w:top w:val="none" w:color="000000" w:sz="4" w:space="0"/>
+          <w:left w:val="none" w:color="000000" w:sz="4" w:space="0"/>
+          <w:bottom w:val="none" w:color="000000" w:sz="4" w:space="0"/>
+          <w:right w:val="none" w:color="000000" w:sz="4" w:space="0"/>
+        </w:tcBorders>
+      </w:tcPr>
+    </w:tblStylePr>
+    <w:tblStylePr w:type="lastRow">
+      <w:rPr>
+        <w:b/>
+        <w:color w:val="404040"/>
+      </w:rPr>
+      <w:pPr>
+        <w:pBdr/>
+        <w:spacing/>
+        <w:ind/>
+      </w:pPr>
+      <w:tblPr>
+        <w:tblBorders/>
+      </w:tblPr>
+      <w:tcPr>
+        <w:shd w:val="clear" w:color="ffffff"/>
+        <w:tcBorders>
+          <w:top w:val="none" w:color="000000" w:sz="4" w:space="0"/>
+          <w:left w:val="none" w:color="000000" w:sz="4" w:space="0"/>
+          <w:bottom w:val="none" w:color="000000" w:sz="4" w:space="0"/>
+          <w:right w:val="none" w:color="000000" w:sz="4" w:space="0"/>
+        </w:tcBorders>
+      </w:tcPr>
+    </w:tblStylePr>
     <w:tblStylePr w:type="nwCell">
       <w:pPr>
         <w:pBdr/>
@@ -6336,9 +6338,9 @@
       </w:tcPr>
     </w:tblStylePr>
   </w:style>
-  <w:style w:type="table" w:styleId="34">
+  <w:style w:type="table" w:styleId="766">
     <w:name w:val="Grid Table 3 - Accent 2"/>
-    <w:basedOn w:val="746"/>
+    <w:basedOn w:val="919"/>
     <w:uiPriority w:val="99"/>
     <w:pPr>
       <w:pBdr/>
@@ -6437,29 +6439,6 @@
         <w:tblBorders/>
       </w:tblPr>
       <w:tcPr>
-        <w:shd w:color="ffffff"/>
-        <w:tcBorders>
-          <w:top w:val="none" w:color="000000" w:sz="4" w:space="0"/>
-          <w:left w:val="none" w:color="000000" w:sz="4" w:space="0"/>
-          <w:bottom w:val="none" w:color="000000" w:sz="4" w:space="0"/>
-          <w:right w:val="none" w:color="000000" w:sz="4" w:space="0"/>
-        </w:tcBorders>
-      </w:tcPr>
-    </w:tblStylePr>
-    <w:tblStylePr w:type="firstRow">
-      <w:rPr>
-        <w:b/>
-        <w:color w:val="404040"/>
-      </w:rPr>
-      <w:pPr>
-        <w:pBdr/>
-        <w:spacing/>
-        <w:ind/>
-      </w:pPr>
-      <w:tblPr>
-        <w:tblBorders/>
-      </w:tblPr>
-      <w:tcPr>
         <w:shd w:val="clear" w:color="ffffff"/>
         <w:tcBorders>
           <w:top w:val="none" w:color="000000" w:sz="4" w:space="0"/>
@@ -6469,30 +6448,7 @@
         </w:tcBorders>
       </w:tcPr>
     </w:tblStylePr>
-    <w:tblStylePr w:type="lastCol">
-      <w:rPr>
-        <w:i/>
-        <w:color w:val="404040"/>
-      </w:rPr>
-      <w:pPr>
-        <w:pBdr/>
-        <w:spacing/>
-        <w:ind/>
-      </w:pPr>
-      <w:tblPr>
-        <w:tblBorders/>
-      </w:tblPr>
-      <w:tcPr>
-        <w:shd w:color="ffffff"/>
-        <w:tcBorders>
-          <w:top w:val="none" w:color="000000" w:sz="4" w:space="0"/>
-          <w:left w:val="none" w:color="000000" w:sz="4" w:space="0"/>
-          <w:bottom w:val="none" w:color="000000" w:sz="4" w:space="0"/>
-          <w:right w:val="none" w:color="000000" w:sz="4" w:space="0"/>
-        </w:tcBorders>
-      </w:tcPr>
-    </w:tblStylePr>
-    <w:tblStylePr w:type="lastRow">
+    <w:tblStylePr w:type="firstRow">
       <w:rPr>
         <w:b/>
         <w:color w:val="404040"/>
@@ -6515,6 +6471,52 @@
         </w:tcBorders>
       </w:tcPr>
     </w:tblStylePr>
+    <w:tblStylePr w:type="lastCol">
+      <w:rPr>
+        <w:i/>
+        <w:color w:val="404040"/>
+      </w:rPr>
+      <w:pPr>
+        <w:pBdr/>
+        <w:spacing/>
+        <w:ind/>
+      </w:pPr>
+      <w:tblPr>
+        <w:tblBorders/>
+      </w:tblPr>
+      <w:tcPr>
+        <w:shd w:val="clear" w:color="ffffff"/>
+        <w:tcBorders>
+          <w:top w:val="none" w:color="000000" w:sz="4" w:space="0"/>
+          <w:left w:val="none" w:color="000000" w:sz="4" w:space="0"/>
+          <w:bottom w:val="none" w:color="000000" w:sz="4" w:space="0"/>
+          <w:right w:val="none" w:color="000000" w:sz="4" w:space="0"/>
+        </w:tcBorders>
+      </w:tcPr>
+    </w:tblStylePr>
+    <w:tblStylePr w:type="lastRow">
+      <w:rPr>
+        <w:b/>
+        <w:color w:val="404040"/>
+      </w:rPr>
+      <w:pPr>
+        <w:pBdr/>
+        <w:spacing/>
+        <w:ind/>
+      </w:pPr>
+      <w:tblPr>
+        <w:tblBorders/>
+      </w:tblPr>
+      <w:tcPr>
+        <w:shd w:val="clear" w:color="ffffff"/>
+        <w:tcBorders>
+          <w:top w:val="none" w:color="000000" w:sz="4" w:space="0"/>
+          <w:left w:val="none" w:color="000000" w:sz="4" w:space="0"/>
+          <w:bottom w:val="none" w:color="000000" w:sz="4" w:space="0"/>
+          <w:right w:val="none" w:color="000000" w:sz="4" w:space="0"/>
+        </w:tcBorders>
+      </w:tcPr>
+    </w:tblStylePr>
     <w:tblStylePr w:type="nwCell">
       <w:pPr>
         <w:pBdr/>
@@ -6581,9 +6583,9 @@
       </w:tcPr>
     </w:tblStylePr>
   </w:style>
-  <w:style w:type="table" w:styleId="35">
+  <w:style w:type="table" w:styleId="767">
     <w:name w:val="Grid Table 3 - Accent 3"/>
-    <w:basedOn w:val="746"/>
+    <w:basedOn w:val="919"/>
     <w:uiPriority w:val="99"/>
     <w:pPr>
       <w:pBdr/>
@@ -6682,29 +6684,6 @@
         <w:tblBorders/>
       </w:tblPr>
       <w:tcPr>
-        <w:shd w:color="ffffff"/>
-        <w:tcBorders>
-          <w:top w:val="none" w:color="000000" w:sz="4" w:space="0"/>
-          <w:left w:val="none" w:color="000000" w:sz="4" w:space="0"/>
-          <w:bottom w:val="none" w:color="000000" w:sz="4" w:space="0"/>
-          <w:right w:val="none" w:color="000000" w:sz="4" w:space="0"/>
-        </w:tcBorders>
-      </w:tcPr>
-    </w:tblStylePr>
-    <w:tblStylePr w:type="firstRow">
-      <w:rPr>
-        <w:b/>
-        <w:color w:val="404040"/>
-      </w:rPr>
-      <w:pPr>
-        <w:pBdr/>
-        <w:spacing/>
-        <w:ind/>
-      </w:pPr>
-      <w:tblPr>
-        <w:tblBorders/>
-      </w:tblPr>
-      <w:tcPr>
         <w:shd w:val="clear" w:color="ffffff"/>
         <w:tcBorders>
           <w:top w:val="none" w:color="000000" w:sz="4" w:space="0"/>
@@ -6714,30 +6693,7 @@
         </w:tcBorders>
       </w:tcPr>
     </w:tblStylePr>
-    <w:tblStylePr w:type="lastCol">
-      <w:rPr>
-        <w:i/>
-        <w:color w:val="404040"/>
-      </w:rPr>
-      <w:pPr>
-        <w:pBdr/>
-        <w:spacing/>
-        <w:ind/>
-      </w:pPr>
-      <w:tblPr>
-        <w:tblBorders/>
-      </w:tblPr>
-      <w:tcPr>
-        <w:shd w:color="ffffff"/>
-        <w:tcBorders>
-          <w:top w:val="none" w:color="000000" w:sz="4" w:space="0"/>
-          <w:left w:val="none" w:color="000000" w:sz="4" w:space="0"/>
-          <w:bottom w:val="none" w:color="000000" w:sz="4" w:space="0"/>
-          <w:right w:val="none" w:color="000000" w:sz="4" w:space="0"/>
-        </w:tcBorders>
-      </w:tcPr>
-    </w:tblStylePr>
-    <w:tblStylePr w:type="lastRow">
+    <w:tblStylePr w:type="firstRow">
       <w:rPr>
         <w:b/>
         <w:color w:val="404040"/>
@@ -6760,6 +6716,52 @@
         </w:tcBorders>
       </w:tcPr>
     </w:tblStylePr>
+    <w:tblStylePr w:type="lastCol">
+      <w:rPr>
+        <w:i/>
+        <w:color w:val="404040"/>
+      </w:rPr>
+      <w:pPr>
+        <w:pBdr/>
+        <w:spacing/>
+        <w:ind/>
+      </w:pPr>
+      <w:tblPr>
+        <w:tblBorders/>
+      </w:tblPr>
+      <w:tcPr>
+        <w:shd w:val="clear" w:color="ffffff"/>
+        <w:tcBorders>
+          <w:top w:val="none" w:color="000000" w:sz="4" w:space="0"/>
+          <w:left w:val="none" w:color="000000" w:sz="4" w:space="0"/>
+          <w:bottom w:val="none" w:color="000000" w:sz="4" w:space="0"/>
+          <w:right w:val="none" w:color="000000" w:sz="4" w:space="0"/>
+        </w:tcBorders>
+      </w:tcPr>
+    </w:tblStylePr>
+    <w:tblStylePr w:type="lastRow">
+      <w:rPr>
+        <w:b/>
+        <w:color w:val="404040"/>
+      </w:rPr>
+      <w:pPr>
+        <w:pBdr/>
+        <w:spacing/>
+        <w:ind/>
+      </w:pPr>
+      <w:tblPr>
+        <w:tblBorders/>
+      </w:tblPr>
+      <w:tcPr>
+        <w:shd w:val="clear" w:color="ffffff"/>
+        <w:tcBorders>
+          <w:top w:val="none" w:color="000000" w:sz="4" w:space="0"/>
+          <w:left w:val="none" w:color="000000" w:sz="4" w:space="0"/>
+          <w:bottom w:val="none" w:color="000000" w:sz="4" w:space="0"/>
+          <w:right w:val="none" w:color="000000" w:sz="4" w:space="0"/>
+        </w:tcBorders>
+      </w:tcPr>
+    </w:tblStylePr>
     <w:tblStylePr w:type="nwCell">
       <w:pPr>
         <w:pBdr/>
@@ -6826,9 +6828,9 @@
       </w:tcPr>
     </w:tblStylePr>
   </w:style>
-  <w:style w:type="table" w:styleId="36">
+  <w:style w:type="table" w:styleId="768">
     <w:name w:val="Grid Table 3 - Accent 4"/>
-    <w:basedOn w:val="746"/>
+    <w:basedOn w:val="919"/>
     <w:uiPriority w:val="99"/>
     <w:pPr>
       <w:pBdr/>
@@ -6927,29 +6929,6 @@
         <w:tblBorders/>
       </w:tblPr>
       <w:tcPr>
-        <w:shd w:color="ffffff"/>
-        <w:tcBorders>
-          <w:top w:val="none" w:color="000000" w:sz="4" w:space="0"/>
-          <w:left w:val="none" w:color="000000" w:sz="4" w:space="0"/>
-          <w:bottom w:val="none" w:color="000000" w:sz="4" w:space="0"/>
-          <w:right w:val="none" w:color="000000" w:sz="4" w:space="0"/>
-        </w:tcBorders>
-      </w:tcPr>
-    </w:tblStylePr>
-    <w:tblStylePr w:type="firstRow">
-      <w:rPr>
-        <w:b/>
-        <w:color w:val="404040"/>
-      </w:rPr>
-      <w:pPr>
-        <w:pBdr/>
-        <w:spacing/>
-        <w:ind/>
-      </w:pPr>
-      <w:tblPr>
-        <w:tblBorders/>
-      </w:tblPr>
-      <w:tcPr>
         <w:shd w:val="clear" w:color="ffffff"/>
         <w:tcBorders>
           <w:top w:val="none" w:color="000000" w:sz="4" w:space="0"/>
@@ -6959,30 +6938,7 @@
         </w:tcBorders>
       </w:tcPr>
     </w:tblStylePr>
-    <w:tblStylePr w:type="lastCol">
-      <w:rPr>
-        <w:i/>
-        <w:color w:val="404040"/>
-      </w:rPr>
-      <w:pPr>
-        <w:pBdr/>
-        <w:spacing/>
-        <w:ind/>
-      </w:pPr>
-      <w:tblPr>
-        <w:tblBorders/>
-      </w:tblPr>
-      <w:tcPr>
-        <w:shd w:color="ffffff"/>
-        <w:tcBorders>
-          <w:top w:val="none" w:color="000000" w:sz="4" w:space="0"/>
-          <w:left w:val="none" w:color="000000" w:sz="4" w:space="0"/>
-          <w:bottom w:val="none" w:color="000000" w:sz="4" w:space="0"/>
-          <w:right w:val="none" w:color="000000" w:sz="4" w:space="0"/>
-        </w:tcBorders>
-      </w:tcPr>
-    </w:tblStylePr>
-    <w:tblStylePr w:type="lastRow">
+    <w:tblStylePr w:type="firstRow">
       <w:rPr>
         <w:b/>
         <w:color w:val="404040"/>
@@ -7005,6 +6961,52 @@
         </w:tcBorders>
       </w:tcPr>
     </w:tblStylePr>
+    <w:tblStylePr w:type="lastCol">
+      <w:rPr>
+        <w:i/>
+        <w:color w:val="404040"/>
+      </w:rPr>
+      <w:pPr>
+        <w:pBdr/>
+        <w:spacing/>
+        <w:ind/>
+      </w:pPr>
+      <w:tblPr>
+        <w:tblBorders/>
+      </w:tblPr>
+      <w:tcPr>
+        <w:shd w:val="clear" w:color="ffffff"/>
+        <w:tcBorders>
+          <w:top w:val="none" w:color="000000" w:sz="4" w:space="0"/>
+          <w:left w:val="none" w:color="000000" w:sz="4" w:space="0"/>
+          <w:bottom w:val="none" w:color="000000" w:sz="4" w:space="0"/>
+          <w:right w:val="none" w:color="000000" w:sz="4" w:space="0"/>
+        </w:tcBorders>
+      </w:tcPr>
+    </w:tblStylePr>
+    <w:tblStylePr w:type="lastRow">
+      <w:rPr>
+        <w:b/>
+        <w:color w:val="404040"/>
+      </w:rPr>
+      <w:pPr>
+        <w:pBdr/>
+        <w:spacing/>
+        <w:ind/>
+      </w:pPr>
+      <w:tblPr>
+        <w:tblBorders/>
+      </w:tblPr>
+      <w:tcPr>
+        <w:shd w:val="clear" w:color="ffffff"/>
+        <w:tcBorders>
+          <w:top w:val="none" w:color="000000" w:sz="4" w:space="0"/>
+          <w:left w:val="none" w:color="000000" w:sz="4" w:space="0"/>
+          <w:bottom w:val="none" w:color="000000" w:sz="4" w:space="0"/>
+          <w:right w:val="none" w:color="000000" w:sz="4" w:space="0"/>
+        </w:tcBorders>
+      </w:tcPr>
+    </w:tblStylePr>
     <w:tblStylePr w:type="nwCell">
       <w:pPr>
         <w:pBdr/>
@@ -7071,9 +7073,9 @@
       </w:tcPr>
     </w:tblStylePr>
   </w:style>
-  <w:style w:type="table" w:styleId="37">
+  <w:style w:type="table" w:styleId="769">
     <w:name w:val="Grid Table 3 - Accent 5"/>
-    <w:basedOn w:val="746"/>
+    <w:basedOn w:val="919"/>
     <w:uiPriority w:val="99"/>
     <w:pPr>
       <w:pBdr/>
@@ -7172,29 +7174,6 @@
         <w:tblBorders/>
       </w:tblPr>
       <w:tcPr>
-        <w:shd w:color="ffffff"/>
-        <w:tcBorders>
-          <w:top w:val="none" w:color="000000" w:sz="4" w:space="0"/>
-          <w:left w:val="none" w:color="000000" w:sz="4" w:space="0"/>
-          <w:bottom w:val="none" w:color="000000" w:sz="4" w:space="0"/>
-          <w:right w:val="none" w:color="000000" w:sz="4" w:space="0"/>
-        </w:tcBorders>
-      </w:tcPr>
-    </w:tblStylePr>
-    <w:tblStylePr w:type="firstRow">
-      <w:rPr>
-        <w:b/>
-        <w:color w:val="404040"/>
-      </w:rPr>
-      <w:pPr>
-        <w:pBdr/>
-        <w:spacing/>
-        <w:ind/>
-      </w:pPr>
-      <w:tblPr>
-        <w:tblBorders/>
-      </w:tblPr>
-      <w:tcPr>
         <w:shd w:val="clear" w:color="ffffff"/>
         <w:tcBorders>
           <w:top w:val="none" w:color="000000" w:sz="4" w:space="0"/>
@@ -7204,30 +7183,7 @@
         </w:tcBorders>
       </w:tcPr>
     </w:tblStylePr>
-    <w:tblStylePr w:type="lastCol">
-      <w:rPr>
-        <w:i/>
-        <w:color w:val="404040"/>
-      </w:rPr>
-      <w:pPr>
-        <w:pBdr/>
-        <w:spacing/>
-        <w:ind/>
-      </w:pPr>
-      <w:tblPr>
-        <w:tblBorders/>
-      </w:tblPr>
-      <w:tcPr>
-        <w:shd w:color="ffffff"/>
-        <w:tcBorders>
-          <w:top w:val="none" w:color="000000" w:sz="4" w:space="0"/>
-          <w:left w:val="none" w:color="000000" w:sz="4" w:space="0"/>
-          <w:bottom w:val="none" w:color="000000" w:sz="4" w:space="0"/>
-          <w:right w:val="none" w:color="000000" w:sz="4" w:space="0"/>
-        </w:tcBorders>
-      </w:tcPr>
-    </w:tblStylePr>
-    <w:tblStylePr w:type="lastRow">
+    <w:tblStylePr w:type="firstRow">
       <w:rPr>
         <w:b/>
         <w:color w:val="404040"/>
@@ -7250,6 +7206,52 @@
         </w:tcBorders>
       </w:tcPr>
     </w:tblStylePr>
+    <w:tblStylePr w:type="lastCol">
+      <w:rPr>
+        <w:i/>
+        <w:color w:val="404040"/>
+      </w:rPr>
+      <w:pPr>
+        <w:pBdr/>
+        <w:spacing/>
+        <w:ind/>
+      </w:pPr>
+      <w:tblPr>
+        <w:tblBorders/>
+      </w:tblPr>
+      <w:tcPr>
+        <w:shd w:val="clear" w:color="ffffff"/>
+        <w:tcBorders>
+          <w:top w:val="none" w:color="000000" w:sz="4" w:space="0"/>
+          <w:left w:val="none" w:color="000000" w:sz="4" w:space="0"/>
+          <w:bottom w:val="none" w:color="000000" w:sz="4" w:space="0"/>
+          <w:right w:val="none" w:color="000000" w:sz="4" w:space="0"/>
+        </w:tcBorders>
+      </w:tcPr>
+    </w:tblStylePr>
+    <w:tblStylePr w:type="lastRow">
+      <w:rPr>
+        <w:b/>
+        <w:color w:val="404040"/>
+      </w:rPr>
+      <w:pPr>
+        <w:pBdr/>
+        <w:spacing/>
+        <w:ind/>
+      </w:pPr>
+      <w:tblPr>
+        <w:tblBorders/>
+      </w:tblPr>
+      <w:tcPr>
+        <w:shd w:val="clear" w:color="ffffff"/>
+        <w:tcBorders>
+          <w:top w:val="none" w:color="000000" w:sz="4" w:space="0"/>
+          <w:left w:val="none" w:color="000000" w:sz="4" w:space="0"/>
+          <w:bottom w:val="none" w:color="000000" w:sz="4" w:space="0"/>
+          <w:right w:val="none" w:color="000000" w:sz="4" w:space="0"/>
+        </w:tcBorders>
+      </w:tcPr>
+    </w:tblStylePr>
     <w:tblStylePr w:type="nwCell">
       <w:pPr>
         <w:pBdr/>
@@ -7316,9 +7318,9 @@
       </w:tcPr>
     </w:tblStylePr>
   </w:style>
-  <w:style w:type="table" w:styleId="38">
+  <w:style w:type="table" w:styleId="770">
     <w:name w:val="Grid Table 3 - Accent 6"/>
-    <w:basedOn w:val="746"/>
+    <w:basedOn w:val="919"/>
     <w:uiPriority w:val="99"/>
     <w:pPr>
       <w:pBdr/>
@@ -7417,29 +7419,6 @@
         <w:tblBorders/>
       </w:tblPr>
       <w:tcPr>
-        <w:shd w:color="ffffff"/>
-        <w:tcBorders>
-          <w:top w:val="none" w:color="000000" w:sz="4" w:space="0"/>
-          <w:left w:val="none" w:color="000000" w:sz="4" w:space="0"/>
-          <w:bottom w:val="none" w:color="000000" w:sz="4" w:space="0"/>
-          <w:right w:val="none" w:color="000000" w:sz="4" w:space="0"/>
-        </w:tcBorders>
-      </w:tcPr>
-    </w:tblStylePr>
-    <w:tblStylePr w:type="firstRow">
-      <w:rPr>
-        <w:b/>
-        <w:color w:val="404040"/>
-      </w:rPr>
-      <w:pPr>
-        <w:pBdr/>
-        <w:spacing/>
-        <w:ind/>
-      </w:pPr>
-      <w:tblPr>
-        <w:tblBorders/>
-      </w:tblPr>
-      <w:tcPr>
         <w:shd w:val="clear" w:color="ffffff"/>
         <w:tcBorders>
           <w:top w:val="none" w:color="000000" w:sz="4" w:space="0"/>
@@ -7449,30 +7428,7 @@
         </w:tcBorders>
       </w:tcPr>
     </w:tblStylePr>
-    <w:tblStylePr w:type="lastCol">
-      <w:rPr>
-        <w:i/>
-        <w:color w:val="404040"/>
-      </w:rPr>
-      <w:pPr>
-        <w:pBdr/>
-        <w:spacing/>
-        <w:ind/>
-      </w:pPr>
-      <w:tblPr>
-        <w:tblBorders/>
-      </w:tblPr>
-      <w:tcPr>
-        <w:shd w:color="ffffff"/>
-        <w:tcBorders>
-          <w:top w:val="none" w:color="000000" w:sz="4" w:space="0"/>
-          <w:left w:val="none" w:color="000000" w:sz="4" w:space="0"/>
-          <w:bottom w:val="none" w:color="000000" w:sz="4" w:space="0"/>
-          <w:right w:val="none" w:color="000000" w:sz="4" w:space="0"/>
-        </w:tcBorders>
-      </w:tcPr>
-    </w:tblStylePr>
-    <w:tblStylePr w:type="lastRow">
+    <w:tblStylePr w:type="firstRow">
       <w:rPr>
         <w:b/>
         <w:color w:val="404040"/>
@@ -7495,6 +7451,52 @@
         </w:tcBorders>
       </w:tcPr>
     </w:tblStylePr>
+    <w:tblStylePr w:type="lastCol">
+      <w:rPr>
+        <w:i/>
+        <w:color w:val="404040"/>
+      </w:rPr>
+      <w:pPr>
+        <w:pBdr/>
+        <w:spacing/>
+        <w:ind/>
+      </w:pPr>
+      <w:tblPr>
+        <w:tblBorders/>
+      </w:tblPr>
+      <w:tcPr>
+        <w:shd w:val="clear" w:color="ffffff"/>
+        <w:tcBorders>
+          <w:top w:val="none" w:color="000000" w:sz="4" w:space="0"/>
+          <w:left w:val="none" w:color="000000" w:sz="4" w:space="0"/>
+          <w:bottom w:val="none" w:color="000000" w:sz="4" w:space="0"/>
+          <w:right w:val="none" w:color="000000" w:sz="4" w:space="0"/>
+        </w:tcBorders>
+      </w:tcPr>
+    </w:tblStylePr>
+    <w:tblStylePr w:type="lastRow">
+      <w:rPr>
+        <w:b/>
+        <w:color w:val="404040"/>
+      </w:rPr>
+      <w:pPr>
+        <w:pBdr/>
+        <w:spacing/>
+        <w:ind/>
+      </w:pPr>
+      <w:tblPr>
+        <w:tblBorders/>
+      </w:tblPr>
+      <w:tcPr>
+        <w:shd w:val="clear" w:color="ffffff"/>
+        <w:tcBorders>
+          <w:top w:val="none" w:color="000000" w:sz="4" w:space="0"/>
+          <w:left w:val="none" w:color="000000" w:sz="4" w:space="0"/>
+          <w:bottom w:val="none" w:color="000000" w:sz="4" w:space="0"/>
+          <w:right w:val="none" w:color="000000" w:sz="4" w:space="0"/>
+        </w:tcBorders>
+      </w:tcPr>
+    </w:tblStylePr>
     <w:tblStylePr w:type="nwCell">
       <w:pPr>
         <w:pBdr/>
@@ -7561,9 +7563,9 @@
       </w:tcPr>
     </w:tblStylePr>
   </w:style>
-  <w:style w:type="table" w:styleId="39">
+  <w:style w:type="table" w:styleId="771">
     <w:name w:val="Grid Table 4"/>
-    <w:basedOn w:val="746"/>
+    <w:basedOn w:val="919"/>
     <w:uiPriority w:val="59"/>
     <w:pPr>
       <w:pBdr/>
@@ -7794,9 +7796,9 @@
       </w:tcPr>
     </w:tblStylePr>
   </w:style>
-  <w:style w:type="table" w:styleId="40">
+  <w:style w:type="table" w:styleId="772">
     <w:name w:val="Grid Table 4 - Accent 1"/>
-    <w:basedOn w:val="746"/>
+    <w:basedOn w:val="919"/>
     <w:uiPriority w:val="59"/>
     <w:pPr>
       <w:pBdr/>
@@ -8027,9 +8029,9 @@
       </w:tcPr>
     </w:tblStylePr>
   </w:style>
-  <w:style w:type="table" w:styleId="41">
+  <w:style w:type="table" w:styleId="773">
     <w:name w:val="Grid Table 4 - Accent 2"/>
-    <w:basedOn w:val="746"/>
+    <w:basedOn w:val="919"/>
     <w:uiPriority w:val="59"/>
     <w:pPr>
       <w:pBdr/>
@@ -8260,9 +8262,9 @@
       </w:tcPr>
     </w:tblStylePr>
   </w:style>
-  <w:style w:type="table" w:styleId="42">
+  <w:style w:type="table" w:styleId="774">
     <w:name w:val="Grid Table 4 - Accent 3"/>
-    <w:basedOn w:val="746"/>
+    <w:basedOn w:val="919"/>
     <w:uiPriority w:val="59"/>
     <w:pPr>
       <w:pBdr/>
@@ -8493,9 +8495,9 @@
       </w:tcPr>
     </w:tblStylePr>
   </w:style>
-  <w:style w:type="table" w:styleId="43">
+  <w:style w:type="table" w:styleId="775">
     <w:name w:val="Grid Table 4 - Accent 4"/>
-    <w:basedOn w:val="746"/>
+    <w:basedOn w:val="919"/>
     <w:uiPriority w:val="59"/>
     <w:pPr>
       <w:pBdr/>
@@ -8726,9 +8728,9 @@
       </w:tcPr>
     </w:tblStylePr>
   </w:style>
-  <w:style w:type="table" w:styleId="44">
+  <w:style w:type="table" w:styleId="776">
     <w:name w:val="Grid Table 4 - Accent 5"/>
-    <w:basedOn w:val="746"/>
+    <w:basedOn w:val="919"/>
     <w:uiPriority w:val="59"/>
     <w:pPr>
       <w:pBdr/>
@@ -8959,9 +8961,9 @@
       </w:tcPr>
     </w:tblStylePr>
   </w:style>
-  <w:style w:type="table" w:styleId="45">
+  <w:style w:type="table" w:styleId="777">
     <w:name w:val="Grid Table 4 - Accent 6"/>
-    <w:basedOn w:val="746"/>
+    <w:basedOn w:val="919"/>
     <w:uiPriority w:val="59"/>
     <w:pPr>
       <w:pBdr/>
@@ -9192,9 +9194,9 @@
       </w:tcPr>
     </w:tblStylePr>
   </w:style>
-  <w:style w:type="table" w:styleId="46">
+  <w:style w:type="table" w:styleId="778">
     <w:name w:val="Grid Table 5 Dark"/>
-    <w:basedOn w:val="746"/>
+    <w:basedOn w:val="919"/>
     <w:uiPriority w:val="99"/>
     <w:pPr>
       <w:pBdr/>
@@ -9420,9 +9422,9 @@
       </w:tcPr>
     </w:tblStylePr>
   </w:style>
-  <w:style w:type="table" w:styleId="47">
+  <w:style w:type="table" w:styleId="779">
     <w:name w:val="Grid Table 5 Dark- Accent 1"/>
-    <w:basedOn w:val="746"/>
+    <w:basedOn w:val="919"/>
     <w:uiPriority w:val="99"/>
     <w:pPr>
       <w:pBdr/>
@@ -9648,9 +9650,9 @@
       </w:tcPr>
     </w:tblStylePr>
   </w:style>
-  <w:style w:type="table" w:styleId="48">
+  <w:style w:type="table" w:styleId="780">
     <w:name w:val="Grid Table 5 Dark - Accent 2"/>
-    <w:basedOn w:val="746"/>
+    <w:basedOn w:val="919"/>
     <w:uiPriority w:val="99"/>
     <w:pPr>
       <w:pBdr/>
@@ -9876,9 +9878,9 @@
       </w:tcPr>
     </w:tblStylePr>
   </w:style>
-  <w:style w:type="table" w:styleId="49">
+  <w:style w:type="table" w:styleId="781">
     <w:name w:val="Grid Table 5 Dark - Accent 3"/>
-    <w:basedOn w:val="746"/>
+    <w:basedOn w:val="919"/>
     <w:uiPriority w:val="99"/>
     <w:pPr>
       <w:pBdr/>
@@ -10104,9 +10106,9 @@
       </w:tcPr>
     </w:tblStylePr>
   </w:style>
-  <w:style w:type="table" w:styleId="50">
+  <w:style w:type="table" w:styleId="782">
     <w:name w:val="Grid Table 5 Dark- Accent 4"/>
-    <w:basedOn w:val="746"/>
+    <w:basedOn w:val="919"/>
     <w:uiPriority w:val="99"/>
     <w:pPr>
       <w:pBdr/>
@@ -10332,9 +10334,9 @@
       </w:tcPr>
     </w:tblStylePr>
   </w:style>
-  <w:style w:type="table" w:styleId="51">
+  <w:style w:type="table" w:styleId="783">
     <w:name w:val="Grid Table 5 Dark - Accent 5"/>
-    <w:basedOn w:val="746"/>
+    <w:basedOn w:val="919"/>
     <w:uiPriority w:val="99"/>
     <w:pPr>
       <w:pBdr/>
@@ -10560,9 +10562,9 @@
       </w:tcPr>
     </w:tblStylePr>
   </w:style>
-  <w:style w:type="table" w:styleId="52">
+  <w:style w:type="table" w:styleId="784">
     <w:name w:val="Grid Table 5 Dark - Accent 6"/>
-    <w:basedOn w:val="746"/>
+    <w:basedOn w:val="919"/>
     <w:uiPriority w:val="99"/>
     <w:pPr>
       <w:pBdr/>
@@ -10788,9 +10790,9 @@
       </w:tcPr>
     </w:tblStylePr>
   </w:style>
-  <w:style w:type="table" w:styleId="53">
+  <w:style w:type="table" w:styleId="785">
     <w:name w:val="Grid Table 6 Colorful"/>
-    <w:basedOn w:val="746"/>
+    <w:basedOn w:val="919"/>
     <w:uiPriority w:val="99"/>
     <w:pPr>
       <w:pBdr/>
@@ -11018,9 +11020,9 @@
       </w:tcPr>
     </w:tblStylePr>
   </w:style>
-  <w:style w:type="table" w:styleId="54">
+  <w:style w:type="table" w:styleId="786">
     <w:name w:val="Grid Table 6 Colorful - Accent 1"/>
-    <w:basedOn w:val="746"/>
+    <w:basedOn w:val="919"/>
     <w:uiPriority w:val="99"/>
     <w:pPr>
       <w:pBdr/>
@@ -11248,9 +11250,9 @@
       </w:tcPr>
     </w:tblStylePr>
   </w:style>
-  <w:style w:type="table" w:styleId="55">
+  <w:style w:type="table" w:styleId="787">
     <w:name w:val="Grid Table 6 Colorful - Accent 2"/>
-    <w:basedOn w:val="746"/>
+    <w:basedOn w:val="919"/>
     <w:uiPriority w:val="99"/>
     <w:pPr>
       <w:pBdr/>
@@ -11478,9 +11480,9 @@
       </w:tcPr>
     </w:tblStylePr>
   </w:style>
-  <w:style w:type="table" w:styleId="56">
+  <w:style w:type="table" w:styleId="788">
     <w:name w:val="Grid Table 6 Colorful - Accent 3"/>
-    <w:basedOn w:val="746"/>
+    <w:basedOn w:val="919"/>
     <w:uiPriority w:val="99"/>
     <w:pPr>
       <w:pBdr/>
@@ -11708,9 +11710,9 @@
       </w:tcPr>
     </w:tblStylePr>
   </w:style>
-  <w:style w:type="table" w:styleId="57">
+  <w:style w:type="table" w:styleId="789">
     <w:name w:val="Grid Table 6 Colorful - Accent 4"/>
-    <w:basedOn w:val="746"/>
+    <w:basedOn w:val="919"/>
     <w:uiPriority w:val="99"/>
     <w:pPr>
       <w:pBdr/>
@@ -11938,9 +11940,9 @@
       </w:tcPr>
     </w:tblStylePr>
   </w:style>
-  <w:style w:type="table" w:styleId="58">
+  <w:style w:type="table" w:styleId="790">
     <w:name w:val="Grid Table 6 Colorful - Accent 5"/>
-    <w:basedOn w:val="746"/>
+    <w:basedOn w:val="919"/>
     <w:uiPriority w:val="99"/>
     <w:pPr>
       <w:pBdr/>
@@ -12168,9 +12170,9 @@
       </w:tcPr>
     </w:tblStylePr>
   </w:style>
-  <w:style w:type="table" w:styleId="59">
+  <w:style w:type="table" w:styleId="791">
     <w:name w:val="Grid Table 6 Colorful - Accent 6"/>
-    <w:basedOn w:val="746"/>
+    <w:basedOn w:val="919"/>
     <w:uiPriority w:val="99"/>
     <w:pPr>
       <w:pBdr/>
@@ -12398,9 +12400,9 @@
       </w:tcPr>
     </w:tblStylePr>
   </w:style>
-  <w:style w:type="table" w:styleId="60">
+  <w:style w:type="table" w:styleId="792">
     <w:name w:val="Grid Table 7 Colorful"/>
-    <w:basedOn w:val="746"/>
+    <w:basedOn w:val="919"/>
     <w:uiPriority w:val="99"/>
     <w:pPr>
       <w:pBdr/>
@@ -12502,11 +12504,11 @@
         <w:tblBorders/>
       </w:tblPr>
       <w:tcPr>
-        <w:shd w:color="ffffff"/>
+        <w:shd w:val="clear" w:color="ffffff"/>
         <w:tcBorders>
-          <w:top w:val="none"/>
-          <w:left w:val="none"/>
-          <w:bottom w:val="none"/>
+          <w:top w:val="none" w:color="000000" w:sz="4" w:space="0"/>
+          <w:left w:val="none" w:color="000000" w:sz="4" w:space="0"/>
+          <w:bottom w:val="none" w:color="000000" w:sz="4" w:space="0"/>
           <w:right w:val="single" w:color="000000" w:themeColor="text1" w:themeTint="80" w:sz="4" w:space="0"/>
         </w:tcBorders>
       </w:tcPr>
@@ -12529,10 +12531,10 @@
       <w:tcPr>
         <w:shd w:val="clear" w:color="ffffff" w:themeColor="light1" w:fill="ffffff" w:themeFill="light1"/>
         <w:tcBorders>
-          <w:top w:val="none"/>
-          <w:left w:val="none"/>
+          <w:top w:val="none" w:color="000000" w:sz="4" w:space="0"/>
+          <w:left w:val="none" w:color="000000" w:sz="4" w:space="0"/>
           <w:bottom w:val="single" w:color="000000" w:themeColor="text1" w:themeTint="80" w:sz="4" w:space="0"/>
-          <w:right w:val="none"/>
+          <w:right w:val="none" w:color="000000" w:sz="4" w:space="0"/>
         </w:tcBorders>
       </w:tcPr>
     </w:tblStylePr>
@@ -12552,12 +12554,12 @@
         <w:tblBorders/>
       </w:tblPr>
       <w:tcPr>
-        <w:shd w:color="ffffff"/>
+        <w:shd w:val="clear" w:color="ffffff"/>
         <w:tcBorders>
-          <w:top w:val="none"/>
+          <w:top w:val="none" w:color="000000" w:sz="4" w:space="0"/>
           <w:left w:val="single" w:color="000000" w:themeColor="text1" w:themeTint="80" w:sz="4" w:space="0"/>
-          <w:bottom w:val="none"/>
-          <w:right w:val="none"/>
+          <w:bottom w:val="none" w:color="000000" w:sz="4" w:space="0"/>
+          <w:right w:val="none" w:color="000000" w:sz="4" w:space="0"/>
         </w:tcBorders>
       </w:tcPr>
     </w:tblStylePr>
@@ -12580,9 +12582,9 @@
         <w:shd w:val="clear" w:color="ffffff" w:themeColor="light1" w:fill="ffffff" w:themeFill="light1"/>
         <w:tcBorders>
           <w:top w:val="single" w:color="000000" w:themeColor="text1" w:themeTint="80" w:sz="4" w:space="0"/>
-          <w:left w:val="none"/>
-          <w:bottom w:val="none"/>
-          <w:right w:val="none"/>
+          <w:left w:val="none" w:color="000000" w:sz="4" w:space="0"/>
+          <w:bottom w:val="none" w:color="000000" w:sz="4" w:space="0"/>
+          <w:right w:val="none" w:color="000000" w:sz="4" w:space="0"/>
         </w:tcBorders>
       </w:tcPr>
     </w:tblStylePr>
@@ -12652,9 +12654,9 @@
       </w:tcPr>
     </w:tblStylePr>
   </w:style>
-  <w:style w:type="table" w:styleId="61">
+  <w:style w:type="table" w:styleId="793">
     <w:name w:val="Grid Table 7 Colorful - Accent 1"/>
-    <w:basedOn w:val="746"/>
+    <w:basedOn w:val="919"/>
     <w:uiPriority w:val="99"/>
     <w:pPr>
       <w:pBdr/>
@@ -12756,11 +12758,11 @@
         <w:tblBorders/>
       </w:tblPr>
       <w:tcPr>
-        <w:shd w:color="ffffff"/>
+        <w:shd w:val="clear" w:color="ffffff"/>
         <w:tcBorders>
-          <w:top w:val="none"/>
-          <w:left w:val="none"/>
-          <w:bottom w:val="none"/>
+          <w:top w:val="none" w:color="000000" w:sz="4" w:space="0"/>
+          <w:left w:val="none" w:color="000000" w:sz="4" w:space="0"/>
+          <w:bottom w:val="none" w:color="000000" w:sz="4" w:space="0"/>
           <w:right w:val="single" w:color="000000" w:themeColor="accent1" w:themeTint="80" w:sz="4" w:space="0"/>
         </w:tcBorders>
       </w:tcPr>
@@ -12783,10 +12785,10 @@
       <w:tcPr>
         <w:shd w:val="clear" w:color="ffffff" w:themeColor="light1" w:fill="ffffff" w:themeFill="light1"/>
         <w:tcBorders>
-          <w:top w:val="none"/>
-          <w:left w:val="none"/>
+          <w:top w:val="none" w:color="000000" w:sz="4" w:space="0"/>
+          <w:left w:val="none" w:color="000000" w:sz="4" w:space="0"/>
           <w:bottom w:val="single" w:color="000000" w:themeColor="accent1" w:themeTint="80" w:sz="4" w:space="0"/>
-          <w:right w:val="none"/>
+          <w:right w:val="none" w:color="000000" w:sz="4" w:space="0"/>
         </w:tcBorders>
       </w:tcPr>
     </w:tblStylePr>
@@ -12806,12 +12808,12 @@
         <w:tblBorders/>
       </w:tblPr>
       <w:tcPr>
-        <w:shd w:color="ffffff"/>
+        <w:shd w:val="clear" w:color="ffffff"/>
         <w:tcBorders>
-          <w:top w:val="none"/>
+          <w:top w:val="none" w:color="000000" w:sz="4" w:space="0"/>
           <w:left w:val="single" w:color="000000" w:themeColor="accent1" w:themeTint="80" w:sz="4" w:space="0"/>
-          <w:bottom w:val="none"/>
-          <w:right w:val="none"/>
+          <w:bottom w:val="none" w:color="000000" w:sz="4" w:space="0"/>
+          <w:right w:val="none" w:color="000000" w:sz="4" w:space="0"/>
         </w:tcBorders>
       </w:tcPr>
     </w:tblStylePr>
@@ -12834,9 +12836,9 @@
         <w:shd w:val="clear" w:color="ffffff" w:themeColor="light1" w:fill="ffffff" w:themeFill="light1"/>
         <w:tcBorders>
           <w:top w:val="single" w:color="000000" w:themeColor="accent1" w:themeTint="80" w:sz="4" w:space="0"/>
-          <w:left w:val="none"/>
-          <w:bottom w:val="none"/>
-          <w:right w:val="none"/>
+          <w:left w:val="none" w:color="000000" w:sz="4" w:space="0"/>
+          <w:bottom w:val="none" w:color="000000" w:sz="4" w:space="0"/>
+          <w:right w:val="none" w:color="000000" w:sz="4" w:space="0"/>
         </w:tcBorders>
       </w:tcPr>
     </w:tblStylePr>
@@ -12906,9 +12908,9 @@
       </w:tcPr>
     </w:tblStylePr>
   </w:style>
-  <w:style w:type="table" w:styleId="62">
+  <w:style w:type="table" w:styleId="794">
     <w:name w:val="Grid Table 7 Colorful - Accent 2"/>
-    <w:basedOn w:val="746"/>
+    <w:basedOn w:val="919"/>
     <w:uiPriority w:val="99"/>
     <w:pPr>
       <w:pBdr/>
@@ -13010,11 +13012,11 @@
         <w:tblBorders/>
       </w:tblPr>
       <w:tcPr>
-        <w:shd w:color="ffffff"/>
+        <w:shd w:val="clear" w:color="ffffff"/>
         <w:tcBorders>
-          <w:top w:val="none"/>
-          <w:left w:val="none"/>
-          <w:bottom w:val="none"/>
+          <w:top w:val="none" w:color="000000" w:sz="4" w:space="0"/>
+          <w:left w:val="none" w:color="000000" w:sz="4" w:space="0"/>
+          <w:bottom w:val="none" w:color="000000" w:sz="4" w:space="0"/>
           <w:right w:val="single" w:color="000000" w:themeColor="accent2" w:themeTint="97" w:sz="4" w:space="0"/>
         </w:tcBorders>
       </w:tcPr>
@@ -13037,10 +13039,10 @@
       <w:tcPr>
         <w:shd w:val="clear" w:color="ffffff" w:themeColor="light1" w:fill="ffffff" w:themeFill="light1"/>
         <w:tcBorders>
-          <w:top w:val="none"/>
-          <w:left w:val="none"/>
+          <w:top w:val="none" w:color="000000" w:sz="4" w:space="0"/>
+          <w:left w:val="none" w:color="000000" w:sz="4" w:space="0"/>
           <w:bottom w:val="single" w:color="000000" w:themeColor="accent2" w:themeTint="97" w:sz="4" w:space="0"/>
-          <w:right w:val="none"/>
+          <w:right w:val="none" w:color="000000" w:sz="4" w:space="0"/>
         </w:tcBorders>
       </w:tcPr>
     </w:tblStylePr>
@@ -13060,12 +13062,12 @@
         <w:tblBorders/>
       </w:tblPr>
       <w:tcPr>
-        <w:shd w:color="ffffff"/>
+        <w:shd w:val="clear" w:color="ffffff"/>
         <w:tcBorders>
-          <w:top w:val="none"/>
+          <w:top w:val="none" w:color="000000" w:sz="4" w:space="0"/>
           <w:left w:val="single" w:color="000000" w:themeColor="accent2" w:themeTint="97" w:sz="4" w:space="0"/>
-          <w:bottom w:val="none"/>
-          <w:right w:val="none"/>
+          <w:bottom w:val="none" w:color="000000" w:sz="4" w:space="0"/>
+          <w:right w:val="none" w:color="000000" w:sz="4" w:space="0"/>
         </w:tcBorders>
       </w:tcPr>
     </w:tblStylePr>
@@ -13088,9 +13090,9 @@
         <w:shd w:val="clear" w:color="ffffff" w:themeColor="light1" w:fill="ffffff" w:themeFill="light1"/>
         <w:tcBorders>
           <w:top w:val="single" w:color="000000" w:themeColor="accent2" w:themeTint="97" w:sz="4" w:space="0"/>
-          <w:left w:val="none"/>
-          <w:bottom w:val="none"/>
-          <w:right w:val="none"/>
+          <w:left w:val="none" w:color="000000" w:sz="4" w:space="0"/>
+          <w:bottom w:val="none" w:color="000000" w:sz="4" w:space="0"/>
+          <w:right w:val="none" w:color="000000" w:sz="4" w:space="0"/>
         </w:tcBorders>
       </w:tcPr>
     </w:tblStylePr>
@@ -13160,9 +13162,9 @@
       </w:tcPr>
     </w:tblStylePr>
   </w:style>
-  <w:style w:type="table" w:styleId="63">
+  <w:style w:type="table" w:styleId="795">
     <w:name w:val="Grid Table 7 Colorful - Accent 3"/>
-    <w:basedOn w:val="746"/>
+    <w:basedOn w:val="919"/>
     <w:uiPriority w:val="99"/>
     <w:pPr>
       <w:pBdr/>
@@ -13264,11 +13266,11 @@
         <w:tblBorders/>
       </w:tblPr>
       <w:tcPr>
-        <w:shd w:color="ffffff"/>
+        <w:shd w:val="clear" w:color="ffffff"/>
         <w:tcBorders>
-          <w:top w:val="none"/>
-          <w:left w:val="none"/>
-          <w:bottom w:val="none"/>
+          <w:top w:val="none" w:color="000000" w:sz="4" w:space="0"/>
+          <w:left w:val="none" w:color="000000" w:sz="4" w:space="0"/>
+          <w:bottom w:val="none" w:color="000000" w:sz="4" w:space="0"/>
           <w:right w:val="single" w:color="000000" w:themeColor="accent3" w:themeTint="FE" w:sz="4" w:space="0"/>
         </w:tcBorders>
       </w:tcPr>
@@ -13291,10 +13293,10 @@
       <w:tcPr>
         <w:shd w:val="clear" w:color="ffffff" w:themeColor="light1" w:fill="ffffff" w:themeFill="light1"/>
         <w:tcBorders>
-          <w:top w:val="none"/>
-          <w:left w:val="none"/>
+          <w:top w:val="none" w:color="000000" w:sz="4" w:space="0"/>
+          <w:left w:val="none" w:color="000000" w:sz="4" w:space="0"/>
           <w:bottom w:val="single" w:color="000000" w:themeColor="accent3" w:themeTint="FE" w:sz="4" w:space="0"/>
-          <w:right w:val="none"/>
+          <w:right w:val="none" w:color="000000" w:sz="4" w:space="0"/>
         </w:tcBorders>
       </w:tcPr>
     </w:tblStylePr>
@@ -13314,12 +13316,12 @@
         <w:tblBorders/>
       </w:tblPr>
       <w:tcPr>
-        <w:shd w:color="ffffff"/>
+        <w:shd w:val="clear" w:color="ffffff"/>
         <w:tcBorders>
-          <w:top w:val="none"/>
+          <w:top w:val="none" w:color="000000" w:sz="4" w:space="0"/>
           <w:left w:val="single" w:color="000000" w:themeColor="accent3" w:themeTint="FE" w:sz="4" w:space="0"/>
-          <w:bottom w:val="none"/>
-          <w:right w:val="none"/>
+          <w:bottom w:val="none" w:color="000000" w:sz="4" w:space="0"/>
+          <w:right w:val="none" w:color="000000" w:sz="4" w:space="0"/>
         </w:tcBorders>
       </w:tcPr>
     </w:tblStylePr>
@@ -13342,9 +13344,9 @@
         <w:shd w:val="clear" w:color="ffffff" w:themeColor="light1" w:fill="ffffff" w:themeFill="light1"/>
         <w:tcBorders>
           <w:top w:val="single" w:color="000000" w:themeColor="accent3" w:themeTint="FE" w:sz="4" w:space="0"/>
-          <w:left w:val="none"/>
-          <w:bottom w:val="none"/>
-          <w:right w:val="none"/>
+          <w:left w:val="none" w:color="000000" w:sz="4" w:space="0"/>
+          <w:bottom w:val="none" w:color="000000" w:sz="4" w:space="0"/>
+          <w:right w:val="none" w:color="000000" w:sz="4" w:space="0"/>
         </w:tcBorders>
       </w:tcPr>
     </w:tblStylePr>
@@ -13414,9 +13416,9 @@
       </w:tcPr>
     </w:tblStylePr>
   </w:style>
-  <w:style w:type="table" w:styleId="64">
+  <w:style w:type="table" w:styleId="796">
     <w:name w:val="Grid Table 7 Colorful - Accent 4"/>
-    <w:basedOn w:val="746"/>
+    <w:basedOn w:val="919"/>
     <w:uiPriority w:val="99"/>
     <w:pPr>
       <w:pBdr/>
@@ -13518,11 +13520,11 @@
         <w:tblBorders/>
       </w:tblPr>
       <w:tcPr>
-        <w:shd w:color="ffffff"/>
+        <w:shd w:val="clear" w:color="ffffff"/>
         <w:tcBorders>
-          <w:top w:val="none"/>
-          <w:left w:val="none"/>
-          <w:bottom w:val="none"/>
+          <w:top w:val="none" w:color="000000" w:sz="4" w:space="0"/>
+          <w:left w:val="none" w:color="000000" w:sz="4" w:space="0"/>
+          <w:bottom w:val="none" w:color="000000" w:sz="4" w:space="0"/>
           <w:right w:val="single" w:color="000000" w:themeColor="accent4" w:themeTint="9A" w:sz="4" w:space="0"/>
         </w:tcBorders>
       </w:tcPr>
@@ -13545,10 +13547,10 @@
       <w:tcPr>
         <w:shd w:val="clear" w:color="ffffff" w:themeColor="light1" w:fill="ffffff" w:themeFill="light1"/>
         <w:tcBorders>
-          <w:top w:val="none"/>
-          <w:left w:val="none"/>
+          <w:top w:val="none" w:color="000000" w:sz="4" w:space="0"/>
+          <w:left w:val="none" w:color="000000" w:sz="4" w:space="0"/>
           <w:bottom w:val="single" w:color="000000" w:themeColor="accent4" w:themeTint="9A" w:sz="4" w:space="0"/>
-          <w:right w:val="none"/>
+          <w:right w:val="none" w:color="000000" w:sz="4" w:space="0"/>
         </w:tcBorders>
       </w:tcPr>
     </w:tblStylePr>
@@ -13568,12 +13570,12 @@
         <w:tblBorders/>
       </w:tblPr>
       <w:tcPr>
-        <w:shd w:color="ffffff"/>
+        <w:shd w:val="clear" w:color="ffffff"/>
         <w:tcBorders>
-          <w:top w:val="none"/>
+          <w:top w:val="none" w:color="000000" w:sz="4" w:space="0"/>
           <w:left w:val="single" w:color="000000" w:themeColor="accent4" w:themeTint="9A" w:sz="4" w:space="0"/>
-          <w:bottom w:val="none"/>
-          <w:right w:val="none"/>
+          <w:bottom w:val="none" w:color="000000" w:sz="4" w:space="0"/>
+          <w:right w:val="none" w:color="000000" w:sz="4" w:space="0"/>
         </w:tcBorders>
       </w:tcPr>
     </w:tblStylePr>
@@ -13596,9 +13598,9 @@
         <w:shd w:val="clear" w:color="ffffff" w:themeColor="light1" w:fill="ffffff" w:themeFill="light1"/>
         <w:tcBorders>
           <w:top w:val="single" w:color="000000" w:themeColor="accent4" w:themeTint="9A" w:sz="4" w:space="0"/>
-          <w:left w:val="none"/>
-          <w:bottom w:val="none"/>
-          <w:right w:val="none"/>
+          <w:left w:val="none" w:color="000000" w:sz="4" w:space="0"/>
+          <w:bottom w:val="none" w:color="000000" w:sz="4" w:space="0"/>
+          <w:right w:val="none" w:color="000000" w:sz="4" w:space="0"/>
         </w:tcBorders>
       </w:tcPr>
     </w:tblStylePr>
@@ -13668,9 +13670,9 @@
       </w:tcPr>
     </w:tblStylePr>
   </w:style>
-  <w:style w:type="table" w:styleId="65">
+  <w:style w:type="table" w:styleId="797">
     <w:name w:val="Grid Table 7 Colorful - Accent 5"/>
-    <w:basedOn w:val="746"/>
+    <w:basedOn w:val="919"/>
     <w:uiPriority w:val="99"/>
     <w:pPr>
       <w:pBdr/>
@@ -13772,11 +13774,11 @@
         <w:tblBorders/>
       </w:tblPr>
       <w:tcPr>
-        <w:shd w:color="ffffff"/>
+        <w:shd w:val="clear" w:color="ffffff"/>
         <w:tcBorders>
-          <w:top w:val="none"/>
-          <w:left w:val="none"/>
-          <w:bottom w:val="none"/>
+          <w:top w:val="none" w:color="000000" w:sz="4" w:space="0"/>
+          <w:left w:val="none" w:color="000000" w:sz="4" w:space="0"/>
+          <w:bottom w:val="none" w:color="000000" w:sz="4" w:space="0"/>
           <w:right w:val="single" w:color="000000" w:themeColor="accent5" w:themeTint="90" w:sz="4" w:space="0"/>
         </w:tcBorders>
       </w:tcPr>
@@ -13799,10 +13801,10 @@
       <w:tcPr>
         <w:shd w:val="clear" w:color="ffffff" w:themeColor="light1" w:fill="ffffff" w:themeFill="light1"/>
         <w:tcBorders>
-          <w:top w:val="none"/>
-          <w:left w:val="none"/>
+          <w:top w:val="none" w:color="000000" w:sz="4" w:space="0"/>
+          <w:left w:val="none" w:color="000000" w:sz="4" w:space="0"/>
           <w:bottom w:val="single" w:color="000000" w:themeColor="accent5" w:themeTint="90" w:sz="4" w:space="0"/>
-          <w:right w:val="none"/>
+          <w:right w:val="none" w:color="000000" w:sz="4" w:space="0"/>
         </w:tcBorders>
       </w:tcPr>
     </w:tblStylePr>
@@ -13822,12 +13824,12 @@
         <w:tblBorders/>
       </w:tblPr>
       <w:tcPr>
-        <w:shd w:color="ffffff"/>
+        <w:shd w:val="clear" w:color="ffffff"/>
         <w:tcBorders>
-          <w:top w:val="none"/>
+          <w:top w:val="none" w:color="000000" w:sz="4" w:space="0"/>
           <w:left w:val="single" w:color="000000" w:themeColor="accent5" w:themeTint="90" w:sz="4" w:space="0"/>
-          <w:bottom w:val="none"/>
-          <w:right w:val="none"/>
+          <w:bottom w:val="none" w:color="000000" w:sz="4" w:space="0"/>
+          <w:right w:val="none" w:color="000000" w:sz="4" w:space="0"/>
         </w:tcBorders>
       </w:tcPr>
     </w:tblStylePr>
@@ -13850,9 +13852,9 @@
         <w:shd w:val="clear" w:color="ffffff" w:themeColor="light1" w:fill="ffffff" w:themeFill="light1"/>
         <w:tcBorders>
           <w:top w:val="single" w:color="000000" w:themeColor="accent5" w:themeTint="90" w:sz="4" w:space="0"/>
-          <w:left w:val="none"/>
-          <w:bottom w:val="none"/>
-          <w:right w:val="none"/>
+          <w:left w:val="none" w:color="000000" w:sz="4" w:space="0"/>
+          <w:bottom w:val="none" w:color="000000" w:sz="4" w:space="0"/>
+          <w:right w:val="none" w:color="000000" w:sz="4" w:space="0"/>
         </w:tcBorders>
       </w:tcPr>
     </w:tblStylePr>
@@ -13922,9 +13924,9 @@
       </w:tcPr>
     </w:tblStylePr>
   </w:style>
-  <w:style w:type="table" w:styleId="66">
+  <w:style w:type="table" w:styleId="798">
     <w:name w:val="Grid Table 7 Colorful - Accent 6"/>
-    <w:basedOn w:val="746"/>
+    <w:basedOn w:val="919"/>
     <w:uiPriority w:val="99"/>
     <w:pPr>
       <w:pBdr/>
@@ -14026,11 +14028,11 @@
         <w:tblBorders/>
       </w:tblPr>
       <w:tcPr>
-        <w:shd w:color="ffffff"/>
+        <w:shd w:val="clear" w:color="ffffff"/>
         <w:tcBorders>
-          <w:top w:val="none"/>
-          <w:left w:val="none"/>
-          <w:bottom w:val="none"/>
+          <w:top w:val="none" w:color="000000" w:sz="4" w:space="0"/>
+          <w:left w:val="none" w:color="000000" w:sz="4" w:space="0"/>
+          <w:bottom w:val="none" w:color="000000" w:sz="4" w:space="0"/>
           <w:right w:val="single" w:color="000000" w:themeColor="accent6" w:themeTint="90" w:sz="4" w:space="0"/>
         </w:tcBorders>
       </w:tcPr>
@@ -14053,10 +14055,10 @@
       <w:tcPr>
         <w:shd w:val="clear" w:color="ffffff" w:themeColor="light1" w:fill="ffffff" w:themeFill="light1"/>
         <w:tcBorders>
-          <w:top w:val="none"/>
-          <w:left w:val="none"/>
+          <w:top w:val="none" w:color="000000" w:sz="4" w:space="0"/>
+          <w:left w:val="none" w:color="000000" w:sz="4" w:space="0"/>
           <w:bottom w:val="single" w:color="000000" w:themeColor="accent6" w:themeTint="90" w:sz="4" w:space="0"/>
-          <w:right w:val="none"/>
+          <w:right w:val="none" w:color="000000" w:sz="4" w:space="0"/>
         </w:tcBorders>
       </w:tcPr>
     </w:tblStylePr>
@@ -14076,12 +14078,12 @@
         <w:tblBorders/>
       </w:tblPr>
       <w:tcPr>
-        <w:shd w:color="ffffff"/>
+        <w:shd w:val="clear" w:color="ffffff"/>
         <w:tcBorders>
-          <w:top w:val="none"/>
+          <w:top w:val="none" w:color="000000" w:sz="4" w:space="0"/>
           <w:left w:val="single" w:color="000000" w:themeColor="accent6" w:themeTint="90" w:sz="4" w:space="0"/>
-          <w:bottom w:val="none"/>
-          <w:right w:val="none"/>
+          <w:bottom w:val="none" w:color="000000" w:sz="4" w:space="0"/>
+          <w:right w:val="none" w:color="000000" w:sz="4" w:space="0"/>
         </w:tcBorders>
       </w:tcPr>
     </w:tblStylePr>
@@ -14104,9 +14106,9 @@
         <w:shd w:val="clear" w:color="ffffff" w:themeColor="light1" w:fill="ffffff" w:themeFill="light1"/>
         <w:tcBorders>
           <w:top w:val="single" w:color="000000" w:themeColor="accent6" w:themeTint="90" w:sz="4" w:space="0"/>
-          <w:left w:val="none"/>
-          <w:bottom w:val="none"/>
-          <w:right w:val="none"/>
+          <w:left w:val="none" w:color="000000" w:sz="4" w:space="0"/>
+          <w:bottom w:val="none" w:color="000000" w:sz="4" w:space="0"/>
+          <w:right w:val="none" w:color="000000" w:sz="4" w:space="0"/>
         </w:tcBorders>
       </w:tcPr>
     </w:tblStylePr>
@@ -14176,9 +14178,9 @@
       </w:tcPr>
     </w:tblStylePr>
   </w:style>
-  <w:style w:type="table" w:styleId="67">
+  <w:style w:type="table" w:styleId="799">
     <w:name w:val="List Table 1 Light"/>
-    <w:basedOn w:val="746"/>
+    <w:basedOn w:val="919"/>
     <w:uiPriority w:val="99"/>
     <w:pPr>
       <w:pBdr/>
@@ -14392,9 +14394,9 @@
       </w:tcPr>
     </w:tblStylePr>
   </w:style>
-  <w:style w:type="table" w:styleId="68">
+  <w:style w:type="table" w:styleId="800">
     <w:name w:val="List Table 1 Light - Accent 1"/>
-    <w:basedOn w:val="746"/>
+    <w:basedOn w:val="919"/>
     <w:uiPriority w:val="99"/>
     <w:pPr>
       <w:pBdr/>
@@ -14608,9 +14610,9 @@
       </w:tcPr>
     </w:tblStylePr>
   </w:style>
-  <w:style w:type="table" w:styleId="69">
+  <w:style w:type="table" w:styleId="801">
     <w:name w:val="List Table 1 Light - Accent 2"/>
-    <w:basedOn w:val="746"/>
+    <w:basedOn w:val="919"/>
     <w:uiPriority w:val="99"/>
     <w:pPr>
       <w:pBdr/>
@@ -14824,9 +14826,9 @@
       </w:tcPr>
     </w:tblStylePr>
   </w:style>
-  <w:style w:type="table" w:styleId="70">
+  <w:style w:type="table" w:styleId="802">
     <w:name w:val="List Table 1 Light - Accent 3"/>
-    <w:basedOn w:val="746"/>
+    <w:basedOn w:val="919"/>
     <w:uiPriority w:val="99"/>
     <w:pPr>
       <w:pBdr/>
@@ -15040,9 +15042,9 @@
       </w:tcPr>
     </w:tblStylePr>
   </w:style>
-  <w:style w:type="table" w:styleId="71">
+  <w:style w:type="table" w:styleId="803">
     <w:name w:val="List Table 1 Light - Accent 4"/>
-    <w:basedOn w:val="746"/>
+    <w:basedOn w:val="919"/>
     <w:uiPriority w:val="99"/>
     <w:pPr>
       <w:pBdr/>
@@ -15256,9 +15258,9 @@
       </w:tcPr>
     </w:tblStylePr>
   </w:style>
-  <w:style w:type="table" w:styleId="72">
+  <w:style w:type="table" w:styleId="804">
     <w:name w:val="List Table 1 Light - Accent 5"/>
-    <w:basedOn w:val="746"/>
+    <w:basedOn w:val="919"/>
     <w:uiPriority w:val="99"/>
     <w:pPr>
       <w:pBdr/>
@@ -15472,9 +15474,9 @@
       </w:tcPr>
     </w:tblStylePr>
   </w:style>
-  <w:style w:type="table" w:styleId="73">
+  <w:style w:type="table" w:styleId="805">
     <w:name w:val="List Table 1 Light - Accent 6"/>
-    <w:basedOn w:val="746"/>
+    <w:basedOn w:val="919"/>
     <w:uiPriority w:val="99"/>
     <w:pPr>
       <w:pBdr/>
@@ -15688,9 +15690,9 @@
       </w:tcPr>
     </w:tblStylePr>
   </w:style>
-  <w:style w:type="table" w:styleId="74">
+  <w:style w:type="table" w:styleId="806">
     <w:name w:val="List Table 2"/>
-    <w:basedOn w:val="746"/>
+    <w:basedOn w:val="919"/>
     <w:uiPriority w:val="99"/>
     <w:pPr>
       <w:pBdr/>
@@ -15926,9 +15928,9 @@
       </w:tcPr>
     </w:tblStylePr>
   </w:style>
-  <w:style w:type="table" w:styleId="75">
+  <w:style w:type="table" w:styleId="807">
     <w:name w:val="List Table 2 - Accent 1"/>
-    <w:basedOn w:val="746"/>
+    <w:basedOn w:val="919"/>
     <w:uiPriority w:val="99"/>
     <w:pPr>
       <w:pBdr/>
@@ -16164,9 +16166,9 @@
       </w:tcPr>
     </w:tblStylePr>
   </w:style>
-  <w:style w:type="table" w:styleId="76">
+  <w:style w:type="table" w:styleId="808">
     <w:name w:val="List Table 2 - Accent 2"/>
-    <w:basedOn w:val="746"/>
+    <w:basedOn w:val="919"/>
     <w:uiPriority w:val="99"/>
     <w:pPr>
       <w:pBdr/>
@@ -16402,9 +16404,9 @@
       </w:tcPr>
     </w:tblStylePr>
   </w:style>
-  <w:style w:type="table" w:styleId="77">
+  <w:style w:type="table" w:styleId="809">
     <w:name w:val="List Table 2 - Accent 3"/>
-    <w:basedOn w:val="746"/>
+    <w:basedOn w:val="919"/>
     <w:uiPriority w:val="99"/>
     <w:pPr>
       <w:pBdr/>
@@ -16640,9 +16642,9 @@
       </w:tcPr>
     </w:tblStylePr>
   </w:style>
-  <w:style w:type="table" w:styleId="78">
+  <w:style w:type="table" w:styleId="810">
     <w:name w:val="List Table 2 - Accent 4"/>
-    <w:basedOn w:val="746"/>
+    <w:basedOn w:val="919"/>
     <w:uiPriority w:val="99"/>
     <w:pPr>
       <w:pBdr/>
@@ -16878,9 +16880,9 @@
       </w:tcPr>
     </w:tblStylePr>
   </w:style>
-  <w:style w:type="table" w:styleId="79">
+  <w:style w:type="table" w:styleId="811">
     <w:name w:val="List Table 2 - Accent 5"/>
-    <w:basedOn w:val="746"/>
+    <w:basedOn w:val="919"/>
     <w:uiPriority w:val="99"/>
     <w:pPr>
       <w:pBdr/>
@@ -17116,9 +17118,9 @@
       </w:tcPr>
     </w:tblStylePr>
   </w:style>
-  <w:style w:type="table" w:styleId="80">
+  <w:style w:type="table" w:styleId="812">
     <w:name w:val="List Table 2 - Accent 6"/>
-    <w:basedOn w:val="746"/>
+    <w:basedOn w:val="919"/>
     <w:uiPriority w:val="99"/>
     <w:pPr>
       <w:pBdr/>
@@ -17354,9 +17356,9 @@
       </w:tcPr>
     </w:tblStylePr>
   </w:style>
-  <w:style w:type="table" w:styleId="81">
+  <w:style w:type="table" w:styleId="813">
     <w:name w:val="List Table 3"/>
-    <w:basedOn w:val="746"/>
+    <w:basedOn w:val="919"/>
     <w:uiPriority w:val="99"/>
     <w:pPr>
       <w:pBdr/>
@@ -17582,9 +17584,9 @@
       </w:tcPr>
     </w:tblStylePr>
   </w:style>
-  <w:style w:type="table" w:styleId="82">
+  <w:style w:type="table" w:styleId="814">
     <w:name w:val="List Table 3 - Accent 1"/>
-    <w:basedOn w:val="746"/>
+    <w:basedOn w:val="919"/>
     <w:uiPriority w:val="99"/>
     <w:pPr>
       <w:pBdr/>
@@ -17810,9 +17812,9 @@
       </w:tcPr>
     </w:tblStylePr>
   </w:style>
-  <w:style w:type="table" w:styleId="83">
+  <w:style w:type="table" w:styleId="815">
     <w:name w:val="List Table 3 - Accent 2"/>
-    <w:basedOn w:val="746"/>
+    <w:basedOn w:val="919"/>
     <w:uiPriority w:val="99"/>
     <w:pPr>
       <w:pBdr/>
@@ -18038,9 +18040,9 @@
       </w:tcPr>
     </w:tblStylePr>
   </w:style>
-  <w:style w:type="table" w:styleId="84">
+  <w:style w:type="table" w:styleId="816">
     <w:name w:val="List Table 3 - Accent 3"/>
-    <w:basedOn w:val="746"/>
+    <w:basedOn w:val="919"/>
     <w:uiPriority w:val="99"/>
     <w:pPr>
       <w:pBdr/>
@@ -18266,9 +18268,9 @@
       </w:tcPr>
     </w:tblStylePr>
   </w:style>
-  <w:style w:type="table" w:styleId="85">
+  <w:style w:type="table" w:styleId="817">
     <w:name w:val="List Table 3 - Accent 4"/>
-    <w:basedOn w:val="746"/>
+    <w:basedOn w:val="919"/>
     <w:uiPriority w:val="99"/>
     <w:pPr>
       <w:pBdr/>
@@ -18494,9 +18496,9 @@
       </w:tcPr>
     </w:tblStylePr>
   </w:style>
-  <w:style w:type="table" w:styleId="86">
+  <w:style w:type="table" w:styleId="818">
     <w:name w:val="List Table 3 - Accent 5"/>
-    <w:basedOn w:val="746"/>
+    <w:basedOn w:val="919"/>
     <w:uiPriority w:val="99"/>
     <w:pPr>
       <w:pBdr/>
@@ -18722,9 +18724,9 @@
       </w:tcPr>
     </w:tblStylePr>
   </w:style>
-  <w:style w:type="table" w:styleId="87">
+  <w:style w:type="table" w:styleId="819">
     <w:name w:val="List Table 3 - Accent 6"/>
-    <w:basedOn w:val="746"/>
+    <w:basedOn w:val="919"/>
     <w:uiPriority w:val="99"/>
     <w:pPr>
       <w:pBdr/>
@@ -18950,9 +18952,9 @@
       </w:tcPr>
     </w:tblStylePr>
   </w:style>
-  <w:style w:type="table" w:styleId="88">
+  <w:style w:type="table" w:styleId="820">
     <w:name w:val="List Table 4"/>
-    <w:basedOn w:val="746"/>
+    <w:basedOn w:val="919"/>
     <w:uiPriority w:val="99"/>
     <w:pPr>
       <w:pBdr/>
@@ -19175,9 +19177,9 @@
       </w:tcPr>
     </w:tblStylePr>
   </w:style>
-  <w:style w:type="table" w:styleId="89">
+  <w:style w:type="table" w:styleId="821">
     <w:name w:val="List Table 4 - Accent 1"/>
-    <w:basedOn w:val="746"/>
+    <w:basedOn w:val="919"/>
     <w:uiPriority w:val="99"/>
     <w:pPr>
       <w:pBdr/>
@@ -19400,9 +19402,9 @@
       </w:tcPr>
     </w:tblStylePr>
   </w:style>
-  <w:style w:type="table" w:styleId="90">
+  <w:style w:type="table" w:styleId="822">
     <w:name w:val="List Table 4 - Accent 2"/>
-    <w:basedOn w:val="746"/>
+    <w:basedOn w:val="919"/>
     <w:uiPriority w:val="99"/>
     <w:pPr>
       <w:pBdr/>
@@ -19625,9 +19627,9 @@
       </w:tcPr>
     </w:tblStylePr>
   </w:style>
-  <w:style w:type="table" w:styleId="91">
+  <w:style w:type="table" w:styleId="823">
     <w:name w:val="List Table 4 - Accent 3"/>
-    <w:basedOn w:val="746"/>
+    <w:basedOn w:val="919"/>
     <w:uiPriority w:val="99"/>
     <w:pPr>
       <w:pBdr/>
@@ -19850,9 +19852,9 @@
       </w:tcPr>
     </w:tblStylePr>
   </w:style>
-  <w:style w:type="table" w:styleId="92">
+  <w:style w:type="table" w:styleId="824">
     <w:name w:val="List Table 4 - Accent 4"/>
-    <w:basedOn w:val="746"/>
+    <w:basedOn w:val="919"/>
     <w:uiPriority w:val="99"/>
     <w:pPr>
       <w:pBdr/>
@@ -20075,9 +20077,9 @@
       </w:tcPr>
     </w:tblStylePr>
   </w:style>
-  <w:style w:type="table" w:styleId="93">
+  <w:style w:type="table" w:styleId="825">
     <w:name w:val="List Table 4 - Accent 5"/>
-    <w:basedOn w:val="746"/>
+    <w:basedOn w:val="919"/>
     <w:uiPriority w:val="99"/>
     <w:pPr>
       <w:pBdr/>
@@ -20300,9 +20302,9 @@
       </w:tcPr>
     </w:tblStylePr>
   </w:style>
-  <w:style w:type="table" w:styleId="94">
+  <w:style w:type="table" w:styleId="826">
     <w:name w:val="List Table 4 - Accent 6"/>
-    <w:basedOn w:val="746"/>
+    <w:basedOn w:val="919"/>
     <w:uiPriority w:val="99"/>
     <w:pPr>
       <w:pBdr/>
@@ -20525,9 +20527,9 @@
       </w:tcPr>
     </w:tblStylePr>
   </w:style>
-  <w:style w:type="table" w:styleId="95">
+  <w:style w:type="table" w:styleId="827">
     <w:name w:val="List Table 5 Dark"/>
-    <w:basedOn w:val="746"/>
+    <w:basedOn w:val="919"/>
     <w:uiPriority w:val="99"/>
     <w:pPr>
       <w:pBdr/>
@@ -20767,9 +20769,9 @@
       </w:tcPr>
     </w:tblStylePr>
   </w:style>
-  <w:style w:type="table" w:styleId="96">
+  <w:style w:type="table" w:styleId="828">
     <w:name w:val="List Table 5 Dark - Accent 1"/>
-    <w:basedOn w:val="746"/>
+    <w:basedOn w:val="919"/>
     <w:uiPriority w:val="99"/>
     <w:pPr>
       <w:pBdr/>
@@ -21009,9 +21011,9 @@
       </w:tcPr>
     </w:tblStylePr>
   </w:style>
-  <w:style w:type="table" w:styleId="97">
+  <w:style w:type="table" w:styleId="829">
     <w:name w:val="List Table 5 Dark - Accent 2"/>
-    <w:basedOn w:val="746"/>
+    <w:basedOn w:val="919"/>
     <w:uiPriority w:val="99"/>
     <w:pPr>
       <w:pBdr/>
@@ -21251,9 +21253,9 @@
       </w:tcPr>
     </w:tblStylePr>
   </w:style>
-  <w:style w:type="table" w:styleId="98">
+  <w:style w:type="table" w:styleId="830">
     <w:name w:val="List Table 5 Dark - Accent 3"/>
-    <w:basedOn w:val="746"/>
+    <w:basedOn w:val="919"/>
     <w:uiPriority w:val="99"/>
     <w:pPr>
       <w:pBdr/>
@@ -21493,9 +21495,9 @@
       </w:tcPr>
     </w:tblStylePr>
   </w:style>
-  <w:style w:type="table" w:styleId="99">
+  <w:style w:type="table" w:styleId="831">
     <w:name w:val="List Table 5 Dark - Accent 4"/>
-    <w:basedOn w:val="746"/>
+    <w:basedOn w:val="919"/>
     <w:uiPriority w:val="99"/>
     <w:pPr>
       <w:pBdr/>
@@ -21735,9 +21737,9 @@
       </w:tcPr>
     </w:tblStylePr>
   </w:style>
-  <w:style w:type="table" w:styleId="100">
+  <w:style w:type="table" w:styleId="832">
     <w:name w:val="List Table 5 Dark - Accent 5"/>
-    <w:basedOn w:val="746"/>
+    <w:basedOn w:val="919"/>
     <w:uiPriority w:val="99"/>
     <w:pPr>
       <w:pBdr/>
@@ -21977,9 +21979,9 @@
       </w:tcPr>
     </w:tblStylePr>
   </w:style>
-  <w:style w:type="table" w:styleId="101">
+  <w:style w:type="table" w:styleId="833">
     <w:name w:val="List Table 5 Dark - Accent 6"/>
-    <w:basedOn w:val="746"/>
+    <w:basedOn w:val="919"/>
     <w:uiPriority w:val="99"/>
     <w:pPr>
       <w:pBdr/>
@@ -22219,9 +22221,9 @@
       </w:tcPr>
     </w:tblStylePr>
   </w:style>
-  <w:style w:type="table" w:styleId="102">
+  <w:style w:type="table" w:styleId="834">
     <w:name w:val="List Table 6 Colorful"/>
-    <w:basedOn w:val="746"/>
+    <w:basedOn w:val="919"/>
     <w:uiPriority w:val="99"/>
     <w:pPr>
       <w:pBdr/>
@@ -22442,9 +22444,9 @@
       </w:tcPr>
     </w:tblStylePr>
   </w:style>
-  <w:style w:type="table" w:styleId="103">
+  <w:style w:type="table" w:styleId="835">
     <w:name w:val="List Table 6 Colorful - Accent 1"/>
-    <w:basedOn w:val="746"/>
+    <w:basedOn w:val="919"/>
     <w:uiPriority w:val="99"/>
     <w:pPr>
       <w:pBdr/>
@@ -22665,9 +22667,9 @@
       </w:tcPr>
     </w:tblStylePr>
   </w:style>
-  <w:style w:type="table" w:styleId="104">
+  <w:style w:type="table" w:styleId="836">
     <w:name w:val="List Table 6 Colorful - Accent 2"/>
-    <w:basedOn w:val="746"/>
+    <w:basedOn w:val="919"/>
     <w:uiPriority w:val="99"/>
     <w:pPr>
       <w:pBdr/>
@@ -22888,9 +22890,9 @@
       </w:tcPr>
     </w:tblStylePr>
   </w:style>
-  <w:style w:type="table" w:styleId="105">
+  <w:style w:type="table" w:styleId="837">
     <w:name w:val="List Table 6 Colorful - Accent 3"/>
-    <w:basedOn w:val="746"/>
+    <w:basedOn w:val="919"/>
     <w:uiPriority w:val="99"/>
     <w:pPr>
       <w:pBdr/>
@@ -23111,9 +23113,9 @@
       </w:tcPr>
     </w:tblStylePr>
   </w:style>
-  <w:style w:type="table" w:styleId="106">
+  <w:style w:type="table" w:styleId="838">
     <w:name w:val="List Table 6 Colorful - Accent 4"/>
-    <w:basedOn w:val="746"/>
+    <w:basedOn w:val="919"/>
     <w:uiPriority w:val="99"/>
     <w:pPr>
       <w:pBdr/>
@@ -23334,9 +23336,9 @@
       </w:tcPr>
     </w:tblStylePr>
   </w:style>
-  <w:style w:type="table" w:styleId="107">
+  <w:style w:type="table" w:styleId="839">
     <w:name w:val="List Table 6 Colorful - Accent 5"/>
-    <w:basedOn w:val="746"/>
+    <w:basedOn w:val="919"/>
     <w:uiPriority w:val="99"/>
     <w:pPr>
       <w:pBdr/>
@@ -23557,9 +23559,9 @@
       </w:tcPr>
     </w:tblStylePr>
   </w:style>
-  <w:style w:type="table" w:styleId="108">
+  <w:style w:type="table" w:styleId="840">
     <w:name w:val="List Table 6 Colorful - Accent 6"/>
-    <w:basedOn w:val="746"/>
+    <w:basedOn w:val="919"/>
     <w:uiPriority w:val="99"/>
     <w:pPr>
       <w:pBdr/>
@@ -23780,9 +23782,9 @@
       </w:tcPr>
     </w:tblStylePr>
   </w:style>
-  <w:style w:type="table" w:styleId="109">
+  <w:style w:type="table" w:styleId="841">
     <w:name w:val="List Table 7 Colorful"/>
-    <w:basedOn w:val="746"/>
+    <w:basedOn w:val="919"/>
     <w:uiPriority w:val="99"/>
     <w:pPr>
       <w:pBdr/>
@@ -23881,11 +23883,11 @@
         <w:tblBorders/>
       </w:tblPr>
       <w:tcPr>
-        <w:shd w:color="ffffff"/>
+        <w:shd w:val="clear" w:color="ffffff"/>
         <w:tcBorders>
-          <w:top w:val="none"/>
-          <w:left w:val="none"/>
-          <w:bottom w:val="none"/>
+          <w:top w:val="none" w:color="000000" w:sz="4" w:space="0"/>
+          <w:left w:val="none" w:color="000000" w:sz="4" w:space="0"/>
+          <w:bottom w:val="none" w:color="000000" w:sz="4" w:space="0"/>
           <w:right w:val="single" w:color="000000" w:themeColor="text1" w:themeTint="80" w:sz="4" w:space="0"/>
         </w:tcBorders>
       </w:tcPr>
@@ -23908,10 +23910,10 @@
       <w:tcPr>
         <w:shd w:val="clear" w:color="ffffff" w:themeColor="light1" w:fill="ffffff" w:themeFill="light1"/>
         <w:tcBorders>
-          <w:top w:val="none"/>
-          <w:left w:val="none"/>
+          <w:top w:val="none" w:color="000000" w:sz="4" w:space="0"/>
+          <w:left w:val="none" w:color="000000" w:sz="4" w:space="0"/>
           <w:bottom w:val="single" w:color="000000" w:themeColor="text1" w:themeTint="80" w:sz="4" w:space="0"/>
-          <w:right w:val="none"/>
+          <w:right w:val="none" w:color="000000" w:sz="4" w:space="0"/>
         </w:tcBorders>
       </w:tcPr>
     </w:tblStylePr>
@@ -23931,12 +23933,12 @@
         <w:tblBorders/>
       </w:tblPr>
       <w:tcPr>
-        <w:shd w:color="ffffff"/>
+        <w:shd w:val="clear" w:color="ffffff"/>
         <w:tcBorders>
-          <w:top w:val="none"/>
+          <w:top w:val="none" w:color="000000" w:sz="4" w:space="0"/>
           <w:left w:val="single" w:color="000000" w:themeColor="text1" w:themeTint="80" w:sz="4" w:space="0"/>
-          <w:bottom w:val="none"/>
-          <w:right w:val="none"/>
+          <w:bottom w:val="none" w:color="000000" w:sz="4" w:space="0"/>
+          <w:right w:val="none" w:color="000000" w:sz="4" w:space="0"/>
         </w:tcBorders>
       </w:tcPr>
     </w:tblStylePr>
@@ -23959,9 +23961,9 @@
         <w:shd w:val="clear" w:color="ffffff" w:themeColor="light1" w:fill="ffffff" w:themeFill="light1"/>
         <w:tcBorders>
           <w:top w:val="single" w:color="000000" w:themeColor="text1" w:themeTint="80" w:sz="4" w:space="0"/>
-          <w:left w:val="none"/>
-          <w:bottom w:val="none"/>
-          <w:right w:val="none"/>
+          <w:left w:val="none" w:color="000000" w:sz="4" w:space="0"/>
+          <w:bottom w:val="none" w:color="000000" w:sz="4" w:space="0"/>
+          <w:right w:val="none" w:color="000000" w:sz="4" w:space="0"/>
         </w:tcBorders>
       </w:tcPr>
     </w:tblStylePr>
@@ -24036,9 +24038,9 @@
       </w:tcPr>
     </w:tblStylePr>
   </w:style>
-  <w:style w:type="table" w:styleId="110">
+  <w:style w:type="table" w:styleId="842">
     <w:name w:val="List Table 7 Colorful - Accent 1"/>
-    <w:basedOn w:val="746"/>
+    <w:basedOn w:val="919"/>
     <w:uiPriority w:val="99"/>
     <w:pPr>
       <w:pBdr/>
@@ -24137,11 +24139,11 @@
         <w:tblBorders/>
       </w:tblPr>
       <w:tcPr>
-        <w:shd w:color="ffffff"/>
+        <w:shd w:val="clear" w:color="ffffff"/>
         <w:tcBorders>
-          <w:top w:val="none"/>
-          <w:left w:val="none"/>
-          <w:bottom w:val="none"/>
+          <w:top w:val="none" w:color="000000" w:sz="4" w:space="0"/>
+          <w:left w:val="none" w:color="000000" w:sz="4" w:space="0"/>
+          <w:bottom w:val="none" w:color="000000" w:sz="4" w:space="0"/>
           <w:right w:val="single" w:color="000000" w:themeColor="accent1" w:sz="4" w:space="0"/>
         </w:tcBorders>
       </w:tcPr>
@@ -24164,10 +24166,10 @@
       <w:tcPr>
         <w:shd w:val="clear" w:color="ffffff" w:themeColor="light1" w:fill="ffffff" w:themeFill="light1"/>
         <w:tcBorders>
-          <w:top w:val="none"/>
-          <w:left w:val="none"/>
+          <w:top w:val="none" w:color="000000" w:sz="4" w:space="0"/>
+          <w:left w:val="none" w:color="000000" w:sz="4" w:space="0"/>
           <w:bottom w:val="single" w:color="000000" w:themeColor="accent1" w:sz="4" w:space="0"/>
-          <w:right w:val="none"/>
+          <w:right w:val="none" w:color="000000" w:sz="4" w:space="0"/>
         </w:tcBorders>
       </w:tcPr>
     </w:tblStylePr>
@@ -24187,12 +24189,12 @@
         <w:tblBorders/>
       </w:tblPr>
       <w:tcPr>
-        <w:shd w:color="ffffff"/>
+        <w:shd w:val="clear" w:color="ffffff"/>
         <w:tcBorders>
-          <w:top w:val="none"/>
+          <w:top w:val="none" w:color="000000" w:sz="4" w:space="0"/>
           <w:left w:val="single" w:color="000000" w:themeColor="accent1" w:sz="4" w:space="0"/>
-          <w:bottom w:val="none"/>
-          <w:right w:val="none"/>
+          <w:bottom w:val="none" w:color="000000" w:sz="4" w:space="0"/>
+          <w:right w:val="none" w:color="000000" w:sz="4" w:space="0"/>
         </w:tcBorders>
       </w:tcPr>
     </w:tblStylePr>
@@ -24215,9 +24217,9 @@
         <w:shd w:val="clear" w:color="ffffff" w:themeColor="light1" w:fill="ffffff" w:themeFill="light1"/>
         <w:tcBorders>
           <w:top w:val="single" w:color="000000" w:themeColor="accent1" w:sz="4" w:space="0"/>
-          <w:left w:val="none"/>
-          <w:bottom w:val="none"/>
-          <w:right w:val="none"/>
+          <w:left w:val="none" w:color="000000" w:sz="4" w:space="0"/>
+          <w:bottom w:val="none" w:color="000000" w:sz="4" w:space="0"/>
+          <w:right w:val="none" w:color="000000" w:sz="4" w:space="0"/>
         </w:tcBorders>
       </w:tcPr>
     </w:tblStylePr>
@@ -24292,9 +24294,9 @@
       </w:tcPr>
     </w:tblStylePr>
   </w:style>
-  <w:style w:type="table" w:styleId="111">
+  <w:style w:type="table" w:styleId="843">
     <w:name w:val="List Table 7 Colorful - Accent 2"/>
-    <w:basedOn w:val="746"/>
+    <w:basedOn w:val="919"/>
     <w:uiPriority w:val="99"/>
     <w:pPr>
       <w:pBdr/>
@@ -24393,11 +24395,11 @@
         <w:tblBorders/>
       </w:tblPr>
       <w:tcPr>
-        <w:shd w:color="ffffff"/>
+        <w:shd w:val="clear" w:color="ffffff"/>
         <w:tcBorders>
-          <w:top w:val="none"/>
-          <w:left w:val="none"/>
-          <w:bottom w:val="none"/>
+          <w:top w:val="none" w:color="000000" w:sz="4" w:space="0"/>
+          <w:left w:val="none" w:color="000000" w:sz="4" w:space="0"/>
+          <w:bottom w:val="none" w:color="000000" w:sz="4" w:space="0"/>
           <w:right w:val="single" w:color="000000" w:themeColor="accent2" w:themeTint="97" w:sz="4" w:space="0"/>
         </w:tcBorders>
       </w:tcPr>
@@ -24420,10 +24422,10 @@
       <w:tcPr>
         <w:shd w:val="clear" w:color="ffffff" w:themeColor="light1" w:fill="ffffff" w:themeFill="light1"/>
         <w:tcBorders>
-          <w:top w:val="none"/>
-          <w:left w:val="none"/>
+          <w:top w:val="none" w:color="000000" w:sz="4" w:space="0"/>
+          <w:left w:val="none" w:color="000000" w:sz="4" w:space="0"/>
           <w:bottom w:val="single" w:color="000000" w:themeColor="accent2" w:themeTint="97" w:sz="4" w:space="0"/>
-          <w:right w:val="none"/>
+          <w:right w:val="none" w:color="000000" w:sz="4" w:space="0"/>
         </w:tcBorders>
       </w:tcPr>
     </w:tblStylePr>
@@ -24443,12 +24445,12 @@
         <w:tblBorders/>
       </w:tblPr>
       <w:tcPr>
-        <w:shd w:color="ffffff"/>
+        <w:shd w:val="clear" w:color="ffffff"/>
         <w:tcBorders>
-          <w:top w:val="none"/>
+          <w:top w:val="none" w:color="000000" w:sz="4" w:space="0"/>
           <w:left w:val="single" w:color="000000" w:themeColor="accent2" w:themeTint="97" w:sz="4" w:space="0"/>
-          <w:bottom w:val="none"/>
-          <w:right w:val="none"/>
+          <w:bottom w:val="none" w:color="000000" w:sz="4" w:space="0"/>
+          <w:right w:val="none" w:color="000000" w:sz="4" w:space="0"/>
         </w:tcBorders>
       </w:tcPr>
     </w:tblStylePr>
@@ -24471,9 +24473,9 @@
         <w:shd w:val="clear" w:color="ffffff" w:themeColor="light1" w:fill="ffffff" w:themeFill="light1"/>
         <w:tcBorders>
           <w:top w:val="single" w:color="000000" w:themeColor="accent2" w:themeTint="97" w:sz="4" w:space="0"/>
-          <w:left w:val="none"/>
-          <w:bottom w:val="none"/>
-          <w:right w:val="none"/>
+          <w:left w:val="none" w:color="000000" w:sz="4" w:space="0"/>
+          <w:bottom w:val="none" w:color="000000" w:sz="4" w:space="0"/>
+          <w:right w:val="none" w:color="000000" w:sz="4" w:space="0"/>
         </w:tcBorders>
       </w:tcPr>
     </w:tblStylePr>
@@ -24548,9 +24550,9 @@
       </w:tcPr>
     </w:tblStylePr>
   </w:style>
-  <w:style w:type="table" w:styleId="112">
+  <w:style w:type="table" w:styleId="844">
     <w:name w:val="List Table 7 Colorful - Accent 3"/>
-    <w:basedOn w:val="746"/>
+    <w:basedOn w:val="919"/>
     <w:uiPriority w:val="99"/>
     <w:pPr>
       <w:pBdr/>
@@ -24649,11 +24651,11 @@
         <w:tblBorders/>
       </w:tblPr>
       <w:tcPr>
-        <w:shd w:color="ffffff"/>
+        <w:shd w:val="clear" w:color="ffffff"/>
         <w:tcBorders>
-          <w:top w:val="none"/>
-          <w:left w:val="none"/>
-          <w:bottom w:val="none"/>
+          <w:top w:val="none" w:color="000000" w:sz="4" w:space="0"/>
+          <w:left w:val="none" w:color="000000" w:sz="4" w:space="0"/>
+          <w:bottom w:val="none" w:color="000000" w:sz="4" w:space="0"/>
           <w:right w:val="single" w:color="000000" w:themeColor="accent3" w:themeTint="98" w:sz="4" w:space="0"/>
         </w:tcBorders>
       </w:tcPr>
@@ -24676,10 +24678,10 @@
       <w:tcPr>
         <w:shd w:val="clear" w:color="ffffff" w:themeColor="light1" w:fill="ffffff" w:themeFill="light1"/>
         <w:tcBorders>
-          <w:top w:val="none"/>
-          <w:left w:val="none"/>
+          <w:top w:val="none" w:color="000000" w:sz="4" w:space="0"/>
+          <w:left w:val="none" w:color="000000" w:sz="4" w:space="0"/>
           <w:bottom w:val="single" w:color="000000" w:themeColor="accent3" w:themeTint="98" w:sz="4" w:space="0"/>
-          <w:right w:val="none"/>
+          <w:right w:val="none" w:color="000000" w:sz="4" w:space="0"/>
         </w:tcBorders>
       </w:tcPr>
     </w:tblStylePr>
@@ -24699,12 +24701,12 @@
         <w:tblBorders/>
       </w:tblPr>
       <w:tcPr>
-        <w:shd w:color="ffffff"/>
+        <w:shd w:val="clear" w:color="ffffff"/>
         <w:tcBorders>
-          <w:top w:val="none"/>
+          <w:top w:val="none" w:color="000000" w:sz="4" w:space="0"/>
           <w:left w:val="single" w:color="000000" w:themeColor="accent3" w:themeTint="98" w:sz="4" w:space="0"/>
-          <w:bottom w:val="none"/>
-          <w:right w:val="none"/>
+          <w:bottom w:val="none" w:color="000000" w:sz="4" w:space="0"/>
+          <w:right w:val="none" w:color="000000" w:sz="4" w:space="0"/>
         </w:tcBorders>
       </w:tcPr>
     </w:tblStylePr>
@@ -24727,9 +24729,9 @@
         <w:shd w:val="clear" w:color="ffffff" w:themeColor="light1" w:fill="ffffff" w:themeFill="light1"/>
         <w:tcBorders>
           <w:top w:val="single" w:color="000000" w:themeColor="accent3" w:themeTint="98" w:sz="4" w:space="0"/>
-          <w:left w:val="none"/>
-          <w:bottom w:val="none"/>
-          <w:right w:val="none"/>
+          <w:left w:val="none" w:color="000000" w:sz="4" w:space="0"/>
+          <w:bottom w:val="none" w:color="000000" w:sz="4" w:space="0"/>
+          <w:right w:val="none" w:color="000000" w:sz="4" w:space="0"/>
         </w:tcBorders>
       </w:tcPr>
     </w:tblStylePr>
@@ -24804,9 +24806,9 @@
       </w:tcPr>
     </w:tblStylePr>
   </w:style>
-  <w:style w:type="table" w:styleId="113">
+  <w:style w:type="table" w:styleId="845">
     <w:name w:val="List Table 7 Colorful - Accent 4"/>
-    <w:basedOn w:val="746"/>
+    <w:basedOn w:val="919"/>
     <w:uiPriority w:val="99"/>
     <w:pPr>
       <w:pBdr/>
@@ -24905,11 +24907,11 @@
         <w:tblBorders/>
       </w:tblPr>
       <w:tcPr>
-        <w:shd w:color="ffffff"/>
+        <w:shd w:val="clear" w:color="ffffff"/>
         <w:tcBorders>
-          <w:top w:val="none"/>
-          <w:left w:val="none"/>
-          <w:bottom w:val="none"/>
+          <w:top w:val="none" w:color="000000" w:sz="4" w:space="0"/>
+          <w:left w:val="none" w:color="000000" w:sz="4" w:space="0"/>
+          <w:bottom w:val="none" w:color="000000" w:sz="4" w:space="0"/>
           <w:right w:val="single" w:color="000000" w:themeColor="accent4" w:themeTint="9A" w:sz="4" w:space="0"/>
         </w:tcBorders>
       </w:tcPr>
@@ -24932,10 +24934,10 @@
       <w:tcPr>
         <w:shd w:val="clear" w:color="ffffff" w:themeColor="light1" w:fill="ffffff" w:themeFill="light1"/>
         <w:tcBorders>
-          <w:top w:val="none"/>
-          <w:left w:val="none"/>
+          <w:top w:val="none" w:color="000000" w:sz="4" w:space="0"/>
+          <w:left w:val="none" w:color="000000" w:sz="4" w:space="0"/>
           <w:bottom w:val="single" w:color="000000" w:themeColor="accent4" w:themeTint="9A" w:sz="4" w:space="0"/>
-          <w:right w:val="none"/>
+          <w:right w:val="none" w:color="000000" w:sz="4" w:space="0"/>
         </w:tcBorders>
       </w:tcPr>
     </w:tblStylePr>
@@ -24955,12 +24957,12 @@
         <w:tblBorders/>
       </w:tblPr>
       <w:tcPr>
-        <w:shd w:color="ffffff"/>
+        <w:shd w:val="clear" w:color="ffffff"/>
         <w:tcBorders>
-          <w:top w:val="none"/>
+          <w:top w:val="none" w:color="000000" w:sz="4" w:space="0"/>
           <w:left w:val="single" w:color="000000" w:themeColor="accent4" w:themeTint="9A" w:sz="4" w:space="0"/>
-          <w:bottom w:val="none"/>
-          <w:right w:val="none"/>
+          <w:bottom w:val="none" w:color="000000" w:sz="4" w:space="0"/>
+          <w:right w:val="none" w:color="000000" w:sz="4" w:space="0"/>
         </w:tcBorders>
       </w:tcPr>
     </w:tblStylePr>
@@ -24983,9 +24985,9 @@
         <w:shd w:val="clear" w:color="ffffff" w:themeColor="light1" w:fill="ffffff" w:themeFill="light1"/>
         <w:tcBorders>
           <w:top w:val="single" w:color="000000" w:themeColor="accent4" w:themeTint="9A" w:sz="4" w:space="0"/>
-          <w:left w:val="none"/>
-          <w:bottom w:val="none"/>
-          <w:right w:val="none"/>
+          <w:left w:val="none" w:color="000000" w:sz="4" w:space="0"/>
+          <w:bottom w:val="none" w:color="000000" w:sz="4" w:space="0"/>
+          <w:right w:val="none" w:color="000000" w:sz="4" w:space="0"/>
         </w:tcBorders>
       </w:tcPr>
     </w:tblStylePr>
@@ -25060,9 +25062,9 @@
       </w:tcPr>
     </w:tblStylePr>
   </w:style>
-  <w:style w:type="table" w:styleId="114">
+  <w:style w:type="table" w:styleId="846">
     <w:name w:val="List Table 7 Colorful - Accent 5"/>
-    <w:basedOn w:val="746"/>
+    <w:basedOn w:val="919"/>
     <w:uiPriority w:val="99"/>
     <w:pPr>
       <w:pBdr/>
@@ -25161,11 +25163,11 @@
         <w:tblBorders/>
       </w:tblPr>
       <w:tcPr>
-        <w:shd w:color="ffffff"/>
+        <w:shd w:val="clear" w:color="ffffff"/>
         <w:tcBorders>
-          <w:top w:val="none"/>
-          <w:left w:val="none"/>
-          <w:bottom w:val="none"/>
+          <w:top w:val="none" w:color="000000" w:sz="4" w:space="0"/>
+          <w:left w:val="none" w:color="000000" w:sz="4" w:space="0"/>
+          <w:bottom w:val="none" w:color="000000" w:sz="4" w:space="0"/>
           <w:right w:val="single" w:color="000000" w:themeColor="accent5" w:themeTint="9A" w:sz="4" w:space="0"/>
         </w:tcBorders>
       </w:tcPr>
@@ -25188,10 +25190,10 @@
       <w:tcPr>
         <w:shd w:val="clear" w:color="ffffff" w:themeColor="light1" w:fill="ffffff" w:themeFill="light1"/>
         <w:tcBorders>
-          <w:top w:val="none"/>
-          <w:left w:val="none"/>
+          <w:top w:val="none" w:color="000000" w:sz="4" w:space="0"/>
+          <w:left w:val="none" w:color="000000" w:sz="4" w:space="0"/>
           <w:bottom w:val="single" w:color="000000" w:themeColor="accent5" w:themeTint="9A" w:sz="4" w:space="0"/>
-          <w:right w:val="none"/>
+          <w:right w:val="none" w:color="000000" w:sz="4" w:space="0"/>
         </w:tcBorders>
       </w:tcPr>
     </w:tblStylePr>
@@ -25211,12 +25213,12 @@
         <w:tblBorders/>
       </w:tblPr>
       <w:tcPr>
-        <w:shd w:color="ffffff"/>
+        <w:shd w:val="clear" w:color="ffffff"/>
         <w:tcBorders>
-          <w:top w:val="none"/>
+          <w:top w:val="none" w:color="000000" w:sz="4" w:space="0"/>
           <w:left w:val="single" w:color="000000" w:themeColor="accent5" w:themeTint="9A" w:sz="4" w:space="0"/>
-          <w:bottom w:val="none"/>
-          <w:right w:val="none"/>
+          <w:bottom w:val="none" w:color="000000" w:sz="4" w:space="0"/>
+          <w:right w:val="none" w:color="000000" w:sz="4" w:space="0"/>
         </w:tcBorders>
       </w:tcPr>
     </w:tblStylePr>
@@ -25239,9 +25241,9 @@
         <w:shd w:val="clear" w:color="ffffff" w:themeColor="light1" w:fill="ffffff" w:themeFill="light1"/>
         <w:tcBorders>
           <w:top w:val="single" w:color="000000" w:themeColor="accent5" w:themeTint="9A" w:sz="4" w:space="0"/>
-          <w:left w:val="none"/>
-          <w:bottom w:val="none"/>
-          <w:right w:val="none"/>
+          <w:left w:val="none" w:color="000000" w:sz="4" w:space="0"/>
+          <w:bottom w:val="none" w:color="000000" w:sz="4" w:space="0"/>
+          <w:right w:val="none" w:color="000000" w:sz="4" w:space="0"/>
         </w:tcBorders>
       </w:tcPr>
     </w:tblStylePr>
@@ -25316,9 +25318,9 @@
       </w:tcPr>
     </w:tblStylePr>
   </w:style>
-  <w:style w:type="table" w:styleId="115">
+  <w:style w:type="table" w:styleId="847">
     <w:name w:val="List Table 7 Colorful - Accent 6"/>
-    <w:basedOn w:val="746"/>
+    <w:basedOn w:val="919"/>
     <w:uiPriority w:val="99"/>
     <w:pPr>
       <w:pBdr/>
@@ -25417,11 +25419,11 @@
         <w:tblBorders/>
       </w:tblPr>
       <w:tcPr>
-        <w:shd w:color="ffffff"/>
+        <w:shd w:val="clear" w:color="ffffff"/>
         <w:tcBorders>
-          <w:top w:val="none"/>
-          <w:left w:val="none"/>
-          <w:bottom w:val="none"/>
+          <w:top w:val="none" w:color="000000" w:sz="4" w:space="0"/>
+          <w:left w:val="none" w:color="000000" w:sz="4" w:space="0"/>
+          <w:bottom w:val="none" w:color="000000" w:sz="4" w:space="0"/>
           <w:right w:val="single" w:color="000000" w:themeColor="accent6" w:themeTint="98" w:sz="4" w:space="0"/>
         </w:tcBorders>
       </w:tcPr>
@@ -25444,10 +25446,10 @@
       <w:tcPr>
         <w:shd w:val="clear" w:color="ffffff" w:themeColor="light1" w:fill="ffffff" w:themeFill="light1"/>
         <w:tcBorders>
-          <w:top w:val="none"/>
-          <w:left w:val="none"/>
+          <w:top w:val="none" w:color="000000" w:sz="4" w:space="0"/>
+          <w:left w:val="none" w:color="000000" w:sz="4" w:space="0"/>
           <w:bottom w:val="single" w:color="000000" w:themeColor="accent6" w:themeTint="98" w:sz="4" w:space="0"/>
-          <w:right w:val="none"/>
+          <w:right w:val="none" w:color="000000" w:sz="4" w:space="0"/>
         </w:tcBorders>
       </w:tcPr>
     </w:tblStylePr>
@@ -25467,12 +25469,12 @@
         <w:tblBorders/>
       </w:tblPr>
       <w:tcPr>
-        <w:shd w:color="ffffff"/>
+        <w:shd w:val="clear" w:color="ffffff"/>
         <w:tcBorders>
-          <w:top w:val="none"/>
+          <w:top w:val="none" w:color="000000" w:sz="4" w:space="0"/>
           <w:left w:val="single" w:color="000000" w:themeColor="accent6" w:themeTint="98" w:sz="4" w:space="0"/>
-          <w:bottom w:val="none"/>
-          <w:right w:val="none"/>
+          <w:bottom w:val="none" w:color="000000" w:sz="4" w:space="0"/>
+          <w:right w:val="none" w:color="000000" w:sz="4" w:space="0"/>
         </w:tcBorders>
       </w:tcPr>
     </w:tblStylePr>
@@ -25495,9 +25497,9 @@
         <w:shd w:val="clear" w:color="ffffff" w:themeColor="light1" w:fill="ffffff" w:themeFill="light1"/>
         <w:tcBorders>
           <w:top w:val="single" w:color="000000" w:themeColor="accent6" w:themeTint="98" w:sz="4" w:space="0"/>
-          <w:left w:val="none"/>
-          <w:bottom w:val="none"/>
-          <w:right w:val="none"/>
+          <w:left w:val="none" w:color="000000" w:sz="4" w:space="0"/>
+          <w:bottom w:val="none" w:color="000000" w:sz="4" w:space="0"/>
+          <w:right w:val="none" w:color="000000" w:sz="4" w:space="0"/>
         </w:tcBorders>
       </w:tcPr>
     </w:tblStylePr>
@@ -25572,9 +25574,9 @@
       </w:tcPr>
     </w:tblStylePr>
   </w:style>
-  <w:style w:type="table" w:styleId="116">
+  <w:style w:type="table" w:styleId="848">
     <w:name w:val="Lined - Accent"/>
-    <w:basedOn w:val="746"/>
+    <w:basedOn w:val="919"/>
     <w:uiPriority w:val="99"/>
     <w:pPr>
       <w:pBdr/>
@@ -25809,9 +25811,9 @@
       </w:tcPr>
     </w:tblStylePr>
   </w:style>
-  <w:style w:type="table" w:styleId="117">
+  <w:style w:type="table" w:styleId="849">
     <w:name w:val="Lined - Accent 1"/>
-    <w:basedOn w:val="746"/>
+    <w:basedOn w:val="919"/>
     <w:uiPriority w:val="99"/>
     <w:pPr>
       <w:pBdr/>
@@ -26046,9 +26048,9 @@
       </w:tcPr>
     </w:tblStylePr>
   </w:style>
-  <w:style w:type="table" w:styleId="118">
+  <w:style w:type="table" w:styleId="850">
     <w:name w:val="Lined - Accent 2"/>
-    <w:basedOn w:val="746"/>
+    <w:basedOn w:val="919"/>
     <w:uiPriority w:val="99"/>
     <w:pPr>
       <w:pBdr/>
@@ -26283,9 +26285,9 @@
       </w:tcPr>
     </w:tblStylePr>
   </w:style>
-  <w:style w:type="table" w:styleId="119">
+  <w:style w:type="table" w:styleId="851">
     <w:name w:val="Lined - Accent 3"/>
-    <w:basedOn w:val="746"/>
+    <w:basedOn w:val="919"/>
     <w:uiPriority w:val="99"/>
     <w:pPr>
       <w:pBdr/>
@@ -26520,9 +26522,9 @@
       </w:tcPr>
     </w:tblStylePr>
   </w:style>
-  <w:style w:type="table" w:styleId="120">
+  <w:style w:type="table" w:styleId="852">
     <w:name w:val="Lined - Accent 4"/>
-    <w:basedOn w:val="746"/>
+    <w:basedOn w:val="919"/>
     <w:uiPriority w:val="99"/>
     <w:pPr>
       <w:pBdr/>
@@ -26757,9 +26759,9 @@
       </w:tcPr>
     </w:tblStylePr>
   </w:style>
-  <w:style w:type="table" w:styleId="121">
+  <w:style w:type="table" w:styleId="853">
     <w:name w:val="Lined - Accent 5"/>
-    <w:basedOn w:val="746"/>
+    <w:basedOn w:val="919"/>
     <w:uiPriority w:val="99"/>
     <w:pPr>
       <w:pBdr/>
@@ -26994,9 +26996,9 @@
       </w:tcPr>
     </w:tblStylePr>
   </w:style>
-  <w:style w:type="table" w:styleId="122">
+  <w:style w:type="table" w:styleId="854">
     <w:name w:val="Lined - Accent 6"/>
-    <w:basedOn w:val="746"/>
+    <w:basedOn w:val="919"/>
     <w:uiPriority w:val="99"/>
     <w:pPr>
       <w:pBdr/>
@@ -27231,9 +27233,9 @@
       </w:tcPr>
     </w:tblStylePr>
   </w:style>
-  <w:style w:type="table" w:styleId="123">
+  <w:style w:type="table" w:styleId="855">
     <w:name w:val="Bordered &amp; Lined - Accent"/>
-    <w:basedOn w:val="746"/>
+    <w:basedOn w:val="919"/>
     <w:uiPriority w:val="99"/>
     <w:pPr>
       <w:pBdr/>
@@ -27475,9 +27477,9 @@
       </w:tcPr>
     </w:tblStylePr>
   </w:style>
-  <w:style w:type="table" w:styleId="124">
+  <w:style w:type="table" w:styleId="856">
     <w:name w:val="Bordered &amp; Lined - Accent 1"/>
-    <w:basedOn w:val="746"/>
+    <w:basedOn w:val="919"/>
     <w:uiPriority w:val="99"/>
     <w:pPr>
       <w:pBdr/>
@@ -27719,9 +27721,9 @@
       </w:tcPr>
     </w:tblStylePr>
   </w:style>
-  <w:style w:type="table" w:styleId="125">
+  <w:style w:type="table" w:styleId="857">
     <w:name w:val="Bordered &amp; Lined - Accent 2"/>
-    <w:basedOn w:val="746"/>
+    <w:basedOn w:val="919"/>
     <w:uiPriority w:val="99"/>
     <w:pPr>
       <w:pBdr/>
@@ -27963,9 +27965,9 @@
       </w:tcPr>
     </w:tblStylePr>
   </w:style>
-  <w:style w:type="table" w:styleId="126">
+  <w:style w:type="table" w:styleId="858">
     <w:name w:val="Bordered &amp; Lined - Accent 3"/>
-    <w:basedOn w:val="746"/>
+    <w:basedOn w:val="919"/>
     <w:uiPriority w:val="99"/>
     <w:pPr>
       <w:pBdr/>
@@ -28207,9 +28209,9 @@
       </w:tcPr>
     </w:tblStylePr>
   </w:style>
-  <w:style w:type="table" w:styleId="127">
+  <w:style w:type="table" w:styleId="859">
     <w:name w:val="Bordered &amp; Lined - Accent 4"/>
-    <w:basedOn w:val="746"/>
+    <w:basedOn w:val="919"/>
     <w:uiPriority w:val="99"/>
     <w:pPr>
       <w:pBdr/>
@@ -28451,9 +28453,9 @@
       </w:tcPr>
     </w:tblStylePr>
   </w:style>
-  <w:style w:type="table" w:styleId="128">
+  <w:style w:type="table" w:styleId="860">
     <w:name w:val="Bordered &amp; Lined - Accent 5"/>
-    <w:basedOn w:val="746"/>
+    <w:basedOn w:val="919"/>
     <w:uiPriority w:val="99"/>
     <w:pPr>
       <w:pBdr/>
@@ -28695,9 +28697,9 @@
       </w:tcPr>
     </w:tblStylePr>
   </w:style>
-  <w:style w:type="table" w:styleId="129">
+  <w:style w:type="table" w:styleId="861">
     <w:name w:val="Bordered &amp; Lined - Accent 6"/>
-    <w:basedOn w:val="746"/>
+    <w:basedOn w:val="919"/>
     <w:uiPriority w:val="99"/>
     <w:pPr>
       <w:pBdr/>
@@ -28939,9 +28941,9 @@
       </w:tcPr>
     </w:tblStylePr>
   </w:style>
-  <w:style w:type="table" w:styleId="130">
+  <w:style w:type="table" w:styleId="862">
     <w:name w:val="Bordered"/>
-    <w:basedOn w:val="746"/>
+    <w:basedOn w:val="919"/>
     <w:uiPriority w:val="99"/>
     <w:pPr>
       <w:pBdr/>
@@ -29170,9 +29172,9 @@
       </w:tcPr>
     </w:tblStylePr>
   </w:style>
-  <w:style w:type="table" w:styleId="131">
+  <w:style w:type="table" w:styleId="863">
     <w:name w:val="Bordered - Accent 1"/>
-    <w:basedOn w:val="746"/>
+    <w:basedOn w:val="919"/>
     <w:uiPriority w:val="99"/>
     <w:pPr>
       <w:pBdr/>
@@ -29401,9 +29403,9 @@
       </w:tcPr>
     </w:tblStylePr>
   </w:style>
-  <w:style w:type="table" w:styleId="132">
+  <w:style w:type="table" w:styleId="864">
     <w:name w:val="Bordered - Accent 2"/>
-    <w:basedOn w:val="746"/>
+    <w:basedOn w:val="919"/>
     <w:uiPriority w:val="99"/>
     <w:pPr>
       <w:pBdr/>
@@ -29632,9 +29634,9 @@
       </w:tcPr>
     </w:tblStylePr>
   </w:style>
-  <w:style w:type="table" w:styleId="133">
+  <w:style w:type="table" w:styleId="865">
     <w:name w:val="Bordered - Accent 3"/>
-    <w:basedOn w:val="746"/>
+    <w:basedOn w:val="919"/>
     <w:uiPriority w:val="99"/>
     <w:pPr>
       <w:pBdr/>
@@ -29863,9 +29865,9 @@
       </w:tcPr>
     </w:tblStylePr>
   </w:style>
-  <w:style w:type="table" w:styleId="134">
+  <w:style w:type="table" w:styleId="866">
     <w:name w:val="Bordered - Accent 4"/>
-    <w:basedOn w:val="746"/>
+    <w:basedOn w:val="919"/>
     <w:uiPriority w:val="99"/>
     <w:pPr>
       <w:pBdr/>
@@ -30094,9 +30096,9 @@
       </w:tcPr>
     </w:tblStylePr>
   </w:style>
-  <w:style w:type="table" w:styleId="135">
+  <w:style w:type="table" w:styleId="867">
     <w:name w:val="Bordered - Accent 5"/>
-    <w:basedOn w:val="746"/>
+    <w:basedOn w:val="919"/>
     <w:uiPriority w:val="99"/>
     <w:pPr>
       <w:pBdr/>
@@ -30325,9 +30327,9 @@
       </w:tcPr>
     </w:tblStylePr>
   </w:style>
-  <w:style w:type="table" w:styleId="136">
+  <w:style w:type="table" w:styleId="868">
     <w:name w:val="Bordered - Accent 6"/>
-    <w:basedOn w:val="746"/>
+    <w:basedOn w:val="919"/>
     <w:uiPriority w:val="99"/>
     <w:pPr>
       <w:pBdr/>
@@ -30556,11 +30558,11 @@
       </w:tcPr>
     </w:tblStylePr>
   </w:style>
-  <w:style w:type="paragraph" w:styleId="140">
+  <w:style w:type="paragraph" w:styleId="869">
     <w:name w:val="Heading 3"/>
-    <w:basedOn w:val="742"/>
-    <w:next w:val="742"/>
-    <w:link w:val="151"/>
+    <w:basedOn w:val="915"/>
+    <w:next w:val="915"/>
+    <w:link w:val="876"/>
     <w:uiPriority w:val="9"/>
     <w:unhideWhenUsed/>
     <w:qFormat/>
@@ -30579,11 +30581,11 @@
       <w:szCs w:val="28"/>
     </w:rPr>
   </w:style>
-  <w:style w:type="paragraph" w:styleId="141">
+  <w:style w:type="paragraph" w:styleId="870">
     <w:name w:val="Heading 4"/>
-    <w:basedOn w:val="742"/>
-    <w:next w:val="742"/>
-    <w:link w:val="152"/>
+    <w:basedOn w:val="915"/>
+    <w:next w:val="915"/>
+    <w:link w:val="877"/>
     <w:uiPriority w:val="9"/>
     <w:unhideWhenUsed/>
     <w:qFormat/>
@@ -30602,11 +30604,11 @@
       <w:color w:val="0f4761" w:themeColor="accent1" w:themeShade="BF"/>
     </w:rPr>
   </w:style>
-  <w:style w:type="paragraph" w:styleId="142">
+  <w:style w:type="paragraph" w:styleId="871">
     <w:name w:val="Heading 5"/>
-    <w:basedOn w:val="742"/>
-    <w:next w:val="742"/>
-    <w:link w:val="153"/>
+    <w:basedOn w:val="915"/>
+    <w:next w:val="915"/>
+    <w:link w:val="878"/>
     <w:uiPriority w:val="9"/>
     <w:unhideWhenUsed/>
     <w:qFormat/>
@@ -30623,11 +30625,11 @@
       <w:color w:val="0f4761" w:themeColor="accent1" w:themeShade="BF"/>
     </w:rPr>
   </w:style>
-  <w:style w:type="paragraph" w:styleId="143">
+  <w:style w:type="paragraph" w:styleId="872">
     <w:name w:val="Heading 6"/>
-    <w:basedOn w:val="742"/>
-    <w:next w:val="742"/>
-    <w:link w:val="154"/>
+    <w:basedOn w:val="915"/>
+    <w:next w:val="915"/>
+    <w:link w:val="879"/>
     <w:uiPriority w:val="9"/>
     <w:unhideWhenUsed/>
     <w:qFormat/>
@@ -30646,11 +30648,11 @@
       <w:color w:val="595959" w:themeColor="text1" w:themeTint="A6"/>
     </w:rPr>
   </w:style>
-  <w:style w:type="paragraph" w:styleId="144">
+  <w:style w:type="paragraph" w:styleId="873">
     <w:name w:val="Heading 7"/>
-    <w:basedOn w:val="742"/>
-    <w:next w:val="742"/>
-    <w:link w:val="155"/>
+    <w:basedOn w:val="915"/>
+    <w:next w:val="915"/>
+    <w:link w:val="880"/>
     <w:uiPriority w:val="9"/>
     <w:unhideWhenUsed/>
     <w:qFormat/>
@@ -30667,11 +30669,11 @@
       <w:color w:val="595959" w:themeColor="text1" w:themeTint="A6"/>
     </w:rPr>
   </w:style>
-  <w:style w:type="paragraph" w:styleId="145">
+  <w:style w:type="paragraph" w:styleId="874">
     <w:name w:val="Heading 8"/>
-    <w:basedOn w:val="742"/>
-    <w:next w:val="742"/>
-    <w:link w:val="156"/>
+    <w:basedOn w:val="915"/>
+    <w:next w:val="915"/>
+    <w:link w:val="881"/>
     <w:uiPriority w:val="9"/>
     <w:unhideWhenUsed/>
     <w:qFormat/>
@@ -30690,11 +30692,11 @@
       <w:color w:val="272727" w:themeColor="text1" w:themeTint="D8"/>
     </w:rPr>
   </w:style>
-  <w:style w:type="paragraph" w:styleId="146">
+  <w:style w:type="paragraph" w:styleId="875">
     <w:name w:val="Heading 9"/>
-    <w:basedOn w:val="742"/>
-    <w:next w:val="742"/>
-    <w:link w:val="157"/>
+    <w:basedOn w:val="915"/>
+    <w:next w:val="915"/>
+    <w:link w:val="882"/>
     <w:uiPriority w:val="9"/>
     <w:unhideWhenUsed/>
     <w:qFormat/>
@@ -30713,10 +30715,10 @@
       <w:color w:val="272727" w:themeColor="text1" w:themeTint="D8"/>
     </w:rPr>
   </w:style>
-  <w:style w:type="character" w:styleId="151">
+  <w:style w:type="character" w:styleId="876">
     <w:name w:val="Heading 3 Char"/>
-    <w:basedOn w:val="745"/>
-    <w:link w:val="140"/>
+    <w:basedOn w:val="918"/>
+    <w:link w:val="869"/>
     <w:uiPriority w:val="9"/>
     <w:pPr>
       <w:pBdr/>
@@ -30730,10 +30732,10 @@
       <w:szCs w:val="28"/>
     </w:rPr>
   </w:style>
-  <w:style w:type="character" w:styleId="152">
+  <w:style w:type="character" w:styleId="877">
     <w:name w:val="Heading 4 Char"/>
-    <w:basedOn w:val="745"/>
-    <w:link w:val="141"/>
+    <w:basedOn w:val="918"/>
+    <w:link w:val="870"/>
     <w:uiPriority w:val="9"/>
     <w:pPr>
       <w:pBdr/>
@@ -30747,10 +30749,10 @@
       <w:color w:val="0f4761" w:themeColor="accent1" w:themeShade="BF"/>
     </w:rPr>
   </w:style>
-  <w:style w:type="character" w:styleId="153">
+  <w:style w:type="character" w:styleId="878">
     <w:name w:val="Heading 5 Char"/>
-    <w:basedOn w:val="745"/>
-    <w:link w:val="142"/>
+    <w:basedOn w:val="918"/>
+    <w:link w:val="871"/>
     <w:uiPriority w:val="9"/>
     <w:pPr>
       <w:pBdr/>
@@ -30762,10 +30764,10 @@
       <w:color w:val="0f4761" w:themeColor="accent1" w:themeShade="BF"/>
     </w:rPr>
   </w:style>
-  <w:style w:type="character" w:styleId="154">
+  <w:style w:type="character" w:styleId="879">
     <w:name w:val="Heading 6 Char"/>
-    <w:basedOn w:val="745"/>
-    <w:link w:val="143"/>
+    <w:basedOn w:val="918"/>
+    <w:link w:val="872"/>
     <w:uiPriority w:val="9"/>
     <w:pPr>
       <w:pBdr/>
@@ -30779,10 +30781,10 @@
       <w:color w:val="595959" w:themeColor="text1" w:themeTint="A6"/>
     </w:rPr>
   </w:style>
-  <w:style w:type="character" w:styleId="155">
+  <w:style w:type="character" w:styleId="880">
     <w:name w:val="Heading 7 Char"/>
-    <w:basedOn w:val="745"/>
-    <w:link w:val="144"/>
+    <w:basedOn w:val="918"/>
+    <w:link w:val="873"/>
     <w:uiPriority w:val="9"/>
     <w:pPr>
       <w:pBdr/>
@@ -30794,10 +30796,10 @@
       <w:color w:val="595959" w:themeColor="text1" w:themeTint="A6"/>
     </w:rPr>
   </w:style>
-  <w:style w:type="character" w:styleId="156">
+  <w:style w:type="character" w:styleId="881">
     <w:name w:val="Heading 8 Char"/>
-    <w:basedOn w:val="745"/>
-    <w:link w:val="145"/>
+    <w:basedOn w:val="918"/>
+    <w:link w:val="874"/>
     <w:uiPriority w:val="9"/>
     <w:pPr>
       <w:pBdr/>
@@ -30811,10 +30813,10 @@
       <w:color w:val="272727" w:themeColor="text1" w:themeTint="D8"/>
     </w:rPr>
   </w:style>
-  <w:style w:type="character" w:styleId="157">
+  <w:style w:type="character" w:styleId="882">
     <w:name w:val="Heading 9 Char"/>
-    <w:basedOn w:val="745"/>
-    <w:link w:val="146"/>
+    <w:basedOn w:val="918"/>
+    <w:link w:val="875"/>
     <w:uiPriority w:val="9"/>
     <w:pPr>
       <w:pBdr/>
@@ -30828,11 +30830,11 @@
       <w:color w:val="272727" w:themeColor="text1" w:themeTint="D8"/>
     </w:rPr>
   </w:style>
-  <w:style w:type="paragraph" w:styleId="160">
+  <w:style w:type="paragraph" w:styleId="883">
     <w:name w:val="Subtitle"/>
-    <w:basedOn w:val="742"/>
-    <w:next w:val="742"/>
-    <w:link w:val="161"/>
+    <w:basedOn w:val="915"/>
+    <w:next w:val="915"/>
+    <w:link w:val="884"/>
     <w:uiPriority w:val="11"/>
     <w:qFormat/>
     <w:pPr>
@@ -30850,10 +30852,10 @@
       <w:szCs w:val="28"/>
     </w:rPr>
   </w:style>
-  <w:style w:type="character" w:styleId="161">
+  <w:style w:type="character" w:styleId="884">
     <w:name w:val="Subtitle Char"/>
-    <w:basedOn w:val="745"/>
-    <w:link w:val="160"/>
+    <w:basedOn w:val="918"/>
+    <w:link w:val="883"/>
     <w:uiPriority w:val="11"/>
     <w:pPr>
       <w:pBdr/>
@@ -30867,11 +30869,11 @@
       <w:szCs w:val="28"/>
     </w:rPr>
   </w:style>
-  <w:style w:type="paragraph" w:styleId="162">
+  <w:style w:type="paragraph" w:styleId="885">
     <w:name w:val="Quote"/>
-    <w:basedOn w:val="742"/>
-    <w:next w:val="742"/>
-    <w:link w:val="163"/>
+    <w:basedOn w:val="915"/>
+    <w:next w:val="915"/>
+    <w:link w:val="886"/>
     <w:uiPriority w:val="29"/>
     <w:qFormat/>
     <w:pPr>
@@ -30886,10 +30888,10 @@
       <w:color w:val="404040" w:themeColor="text1" w:themeTint="BF"/>
     </w:rPr>
   </w:style>
-  <w:style w:type="character" w:styleId="163">
+  <w:style w:type="character" w:styleId="886">
     <w:name w:val="Quote Char"/>
-    <w:basedOn w:val="745"/>
-    <w:link w:val="162"/>
+    <w:basedOn w:val="918"/>
+    <w:link w:val="885"/>
     <w:uiPriority w:val="29"/>
     <w:pPr>
       <w:pBdr/>
@@ -30902,9 +30904,9 @@
       <w:color w:val="404040" w:themeColor="text1" w:themeTint="BF"/>
     </w:rPr>
   </w:style>
-  <w:style w:type="character" w:styleId="165">
+  <w:style w:type="character" w:styleId="887">
     <w:name w:val="Intense Emphasis"/>
-    <w:basedOn w:val="745"/>
+    <w:basedOn w:val="918"/>
     <w:uiPriority w:val="21"/>
     <w:qFormat/>
     <w:pPr>
@@ -30918,11 +30920,11 @@
       <w:color w:val="0f4761" w:themeColor="accent1" w:themeShade="BF"/>
     </w:rPr>
   </w:style>
-  <w:style w:type="paragraph" w:styleId="166">
+  <w:style w:type="paragraph" w:styleId="888">
     <w:name w:val="Intense Quote"/>
-    <w:basedOn w:val="742"/>
-    <w:next w:val="742"/>
-    <w:link w:val="167"/>
+    <w:basedOn w:val="915"/>
+    <w:next w:val="915"/>
+    <w:link w:val="889"/>
     <w:uiPriority w:val="30"/>
     <w:qFormat/>
     <w:pPr>
@@ -30940,10 +30942,10 @@
       <w:color w:val="0f4761" w:themeColor="accent1" w:themeShade="BF"/>
     </w:rPr>
   </w:style>
-  <w:style w:type="character" w:styleId="167">
+  <w:style w:type="character" w:styleId="889">
     <w:name w:val="Intense Quote Char"/>
-    <w:basedOn w:val="745"/>
-    <w:link w:val="166"/>
+    <w:basedOn w:val="918"/>
+    <w:link w:val="888"/>
     <w:uiPriority w:val="30"/>
     <w:pPr>
       <w:pBdr/>
@@ -30956,9 +30958,9 @@
       <w:color w:val="0f4761" w:themeColor="accent1" w:themeShade="BF"/>
     </w:rPr>
   </w:style>
-  <w:style w:type="character" w:styleId="168">
+  <w:style w:type="character" w:styleId="890">
     <w:name w:val="Intense Reference"/>
-    <w:basedOn w:val="745"/>
+    <w:basedOn w:val="918"/>
     <w:uiPriority w:val="32"/>
     <w:qFormat/>
     <w:pPr>
@@ -30974,9 +30976,9 @@
       <w:spacing w:val="5"/>
     </w:rPr>
   </w:style>
-  <w:style w:type="character" w:styleId="170">
+  <w:style w:type="character" w:styleId="891">
     <w:name w:val="Subtle Emphasis"/>
-    <w:basedOn w:val="745"/>
+    <w:basedOn w:val="918"/>
     <w:uiPriority w:val="19"/>
     <w:qFormat/>
     <w:pPr>
@@ -30990,9 +30992,9 @@
       <w:color w:val="404040" w:themeColor="text1" w:themeTint="BF"/>
     </w:rPr>
   </w:style>
-  <w:style w:type="character" w:styleId="171">
+  <w:style w:type="character" w:styleId="892">
     <w:name w:val="Emphasis"/>
-    <w:basedOn w:val="745"/>
+    <w:basedOn w:val="918"/>
     <w:uiPriority w:val="20"/>
     <w:qFormat/>
     <w:pPr>
@@ -31005,9 +31007,9 @@
       <w:iCs/>
     </w:rPr>
   </w:style>
-  <w:style w:type="character" w:styleId="172">
+  <w:style w:type="character" w:styleId="893">
     <w:name w:val="Strong"/>
-    <w:basedOn w:val="745"/>
+    <w:basedOn w:val="918"/>
     <w:uiPriority w:val="22"/>
     <w:qFormat/>
     <w:pPr>
@@ -31020,9 +31022,9 @@
       <w:bCs/>
     </w:rPr>
   </w:style>
-  <w:style w:type="character" w:styleId="173">
+  <w:style w:type="character" w:styleId="894">
     <w:name w:val="Subtle Reference"/>
-    <w:basedOn w:val="745"/>
+    <w:basedOn w:val="918"/>
     <w:uiPriority w:val="31"/>
     <w:qFormat/>
     <w:pPr>
@@ -31035,9 +31037,9 @@
       <w:color w:val="5a5a5a" w:themeColor="text1" w:themeTint="A5"/>
     </w:rPr>
   </w:style>
-  <w:style w:type="character" w:styleId="174">
+  <w:style w:type="character" w:styleId="895">
     <w:name w:val="Book Title"/>
-    <w:basedOn w:val="745"/>
+    <w:basedOn w:val="918"/>
     <w:uiPriority w:val="33"/>
     <w:qFormat/>
     <w:pPr>
@@ -31053,10 +31055,10 @@
       <w:spacing w:val="5"/>
     </w:rPr>
   </w:style>
-  <w:style w:type="paragraph" w:styleId="179">
+  <w:style w:type="paragraph" w:styleId="896">
     <w:name w:val="Caption"/>
-    <w:basedOn w:val="742"/>
-    <w:next w:val="742"/>
+    <w:basedOn w:val="915"/>
+    <w:next w:val="915"/>
     <w:uiPriority w:val="35"/>
     <w:unhideWhenUsed/>
     <w:qFormat/>
@@ -31073,10 +31075,10 @@
       <w:szCs w:val="18"/>
     </w:rPr>
   </w:style>
-  <w:style w:type="paragraph" w:styleId="180">
+  <w:style w:type="paragraph" w:styleId="897">
     <w:name w:val="footnote text"/>
-    <w:basedOn w:val="742"/>
-    <w:link w:val="181"/>
+    <w:basedOn w:val="915"/>
+    <w:link w:val="898"/>
     <w:uiPriority w:val="99"/>
     <w:semiHidden/>
     <w:unhideWhenUsed/>
@@ -31090,10 +31092,10 @@
       <w:szCs w:val="20"/>
     </w:rPr>
   </w:style>
-  <w:style w:type="character" w:styleId="181">
+  <w:style w:type="character" w:styleId="898">
     <w:name w:val="Footnote Text Char"/>
-    <w:basedOn w:val="745"/>
-    <w:link w:val="180"/>
+    <w:basedOn w:val="918"/>
+    <w:link w:val="897"/>
     <w:uiPriority w:val="99"/>
     <w:semiHidden/>
     <w:pPr>
@@ -31106,9 +31108,9 @@
       <w:szCs w:val="20"/>
     </w:rPr>
   </w:style>
-  <w:style w:type="character" w:styleId="182">
+  <w:style w:type="character" w:styleId="899">
     <w:name w:val="footnote reference"/>
-    <w:basedOn w:val="745"/>
+    <w:basedOn w:val="918"/>
     <w:uiPriority w:val="99"/>
     <w:semiHidden/>
     <w:unhideWhenUsed/>
@@ -31121,10 +31123,10 @@
       <w:vertAlign w:val="superscript"/>
     </w:rPr>
   </w:style>
-  <w:style w:type="paragraph" w:styleId="183">
+  <w:style w:type="paragraph" w:styleId="900">
     <w:name w:val="endnote text"/>
-    <w:basedOn w:val="742"/>
-    <w:link w:val="184"/>
+    <w:basedOn w:val="915"/>
+    <w:link w:val="901"/>
     <w:uiPriority w:val="99"/>
     <w:semiHidden/>
     <w:unhideWhenUsed/>
@@ -31138,10 +31140,10 @@
       <w:szCs w:val="20"/>
     </w:rPr>
   </w:style>
-  <w:style w:type="character" w:styleId="184">
+  <w:style w:type="character" w:styleId="901">
     <w:name w:val="Endnote Text Char"/>
-    <w:basedOn w:val="745"/>
-    <w:link w:val="183"/>
+    <w:basedOn w:val="918"/>
+    <w:link w:val="900"/>
     <w:uiPriority w:val="99"/>
     <w:semiHidden/>
     <w:pPr>
@@ -31154,9 +31156,9 @@
       <w:szCs w:val="20"/>
     </w:rPr>
   </w:style>
-  <w:style w:type="character" w:styleId="185">
+  <w:style w:type="character" w:styleId="902">
     <w:name w:val="endnote reference"/>
-    <w:basedOn w:val="745"/>
+    <w:basedOn w:val="918"/>
     <w:uiPriority w:val="99"/>
     <w:semiHidden/>
     <w:unhideWhenUsed/>
@@ -31169,9 +31171,9 @@
       <w:vertAlign w:val="superscript"/>
     </w:rPr>
   </w:style>
-  <w:style w:type="character" w:styleId="187">
+  <w:style w:type="character" w:styleId="903">
     <w:name w:val="FollowedHyperlink"/>
-    <w:basedOn w:val="745"/>
+    <w:basedOn w:val="918"/>
     <w:uiPriority w:val="99"/>
     <w:semiHidden/>
     <w:unhideWhenUsed/>
@@ -31185,10 +31187,10 @@
       <w:u w:val="single"/>
     </w:rPr>
   </w:style>
-  <w:style w:type="paragraph" w:styleId="188">
+  <w:style w:type="paragraph" w:styleId="904">
     <w:name w:val="toc 1"/>
-    <w:basedOn w:val="742"/>
-    <w:next w:val="742"/>
+    <w:basedOn w:val="915"/>
+    <w:next w:val="915"/>
     <w:uiPriority w:val="39"/>
     <w:unhideWhenUsed/>
     <w:pPr>
@@ -31197,10 +31199,10 @@
       <w:ind/>
     </w:pPr>
   </w:style>
-  <w:style w:type="paragraph" w:styleId="189">
+  <w:style w:type="paragraph" w:styleId="905">
     <w:name w:val="toc 2"/>
-    <w:basedOn w:val="742"/>
-    <w:next w:val="742"/>
+    <w:basedOn w:val="915"/>
+    <w:next w:val="915"/>
     <w:uiPriority w:val="39"/>
     <w:unhideWhenUsed/>
     <w:pPr>
@@ -31209,10 +31211,10 @@
       <w:ind w:left="220"/>
     </w:pPr>
   </w:style>
-  <w:style w:type="paragraph" w:styleId="190">
+  <w:style w:type="paragraph" w:styleId="906">
     <w:name w:val="toc 3"/>
-    <w:basedOn w:val="742"/>
-    <w:next w:val="742"/>
+    <w:basedOn w:val="915"/>
+    <w:next w:val="915"/>
     <w:uiPriority w:val="39"/>
     <w:unhideWhenUsed/>
     <w:pPr>
@@ -31221,10 +31223,10 @@
       <w:ind w:left="440"/>
     </w:pPr>
   </w:style>
-  <w:style w:type="paragraph" w:styleId="191">
+  <w:style w:type="paragraph" w:styleId="907">
     <w:name w:val="toc 4"/>
-    <w:basedOn w:val="742"/>
-    <w:next w:val="742"/>
+    <w:basedOn w:val="915"/>
+    <w:next w:val="915"/>
     <w:uiPriority w:val="39"/>
     <w:unhideWhenUsed/>
     <w:pPr>
@@ -31233,10 +31235,10 @@
       <w:ind w:left="660"/>
     </w:pPr>
   </w:style>
-  <w:style w:type="paragraph" w:styleId="192">
+  <w:style w:type="paragraph" w:styleId="908">
     <w:name w:val="toc 5"/>
-    <w:basedOn w:val="742"/>
-    <w:next w:val="742"/>
+    <w:basedOn w:val="915"/>
+    <w:next w:val="915"/>
     <w:uiPriority w:val="39"/>
     <w:unhideWhenUsed/>
     <w:pPr>
@@ -31245,10 +31247,10 @@
       <w:ind w:left="880"/>
     </w:pPr>
   </w:style>
-  <w:style w:type="paragraph" w:styleId="193">
+  <w:style w:type="paragraph" w:styleId="909">
     <w:name w:val="toc 6"/>
-    <w:basedOn w:val="742"/>
-    <w:next w:val="742"/>
+    <w:basedOn w:val="915"/>
+    <w:next w:val="915"/>
     <w:uiPriority w:val="39"/>
     <w:unhideWhenUsed/>
     <w:pPr>
@@ -31257,10 +31259,10 @@
       <w:ind w:left="1100"/>
     </w:pPr>
   </w:style>
-  <w:style w:type="paragraph" w:styleId="194">
+  <w:style w:type="paragraph" w:styleId="910">
     <w:name w:val="toc 7"/>
-    <w:basedOn w:val="742"/>
-    <w:next w:val="742"/>
+    <w:basedOn w:val="915"/>
+    <w:next w:val="915"/>
     <w:uiPriority w:val="39"/>
     <w:unhideWhenUsed/>
     <w:pPr>
@@ -31269,10 +31271,10 @@
       <w:ind w:left="1320"/>
     </w:pPr>
   </w:style>
-  <w:style w:type="paragraph" w:styleId="195">
+  <w:style w:type="paragraph" w:styleId="911">
     <w:name w:val="toc 8"/>
-    <w:basedOn w:val="742"/>
-    <w:next w:val="742"/>
+    <w:basedOn w:val="915"/>
+    <w:next w:val="915"/>
     <w:uiPriority w:val="39"/>
     <w:unhideWhenUsed/>
     <w:pPr>
@@ -31281,10 +31283,10 @@
       <w:ind w:left="1540"/>
     </w:pPr>
   </w:style>
-  <w:style w:type="paragraph" w:styleId="196">
+  <w:style w:type="paragraph" w:styleId="912">
     <w:name w:val="toc 9"/>
-    <w:basedOn w:val="742"/>
-    <w:next w:val="742"/>
+    <w:basedOn w:val="915"/>
+    <w:next w:val="915"/>
     <w:uiPriority w:val="39"/>
     <w:unhideWhenUsed/>
     <w:pPr>
@@ -31293,7 +31295,7 @@
       <w:ind w:left="1760"/>
     </w:pPr>
   </w:style>
-  <w:style w:type="paragraph" w:styleId="206">
+  <w:style w:type="paragraph" w:styleId="913">
     <w:name w:val="TOC Heading"/>
     <w:uiPriority w:val="39"/>
     <w:unhideWhenUsed/>
@@ -31303,10 +31305,10 @@
       <w:ind/>
     </w:pPr>
   </w:style>
-  <w:style w:type="paragraph" w:styleId="207">
+  <w:style w:type="paragraph" w:styleId="914">
     <w:name w:val="table of figures"/>
-    <w:basedOn w:val="742"/>
-    <w:next w:val="742"/>
+    <w:basedOn w:val="915"/>
+    <w:next w:val="915"/>
     <w:uiPriority w:val="99"/>
     <w:unhideWhenUsed/>
     <w:pPr>
@@ -31315,7 +31317,7 @@
       <w:ind/>
     </w:pPr>
   </w:style>
-  <w:style w:type="paragraph" w:styleId="742" w:default="1">
+  <w:style w:type="paragraph" w:styleId="915" w:default="1">
     <w:name w:val="Normal"/>
     <w:qFormat/>
     <w:pPr>
@@ -31324,11 +31326,11 @@
       <w:ind/>
     </w:pPr>
   </w:style>
-  <w:style w:type="paragraph" w:styleId="743">
+  <w:style w:type="paragraph" w:styleId="916">
     <w:name w:val="Heading 1"/>
-    <w:basedOn w:val="742"/>
-    <w:next w:val="742"/>
-    <w:link w:val="752"/>
+    <w:basedOn w:val="915"/>
+    <w:next w:val="915"/>
+    <w:link w:val="925"/>
     <w:qFormat/>
     <w:pPr>
       <w:keepNext w:val="true"/>
@@ -31345,11 +31347,11 @@
       <w:szCs w:val="32"/>
     </w:rPr>
   </w:style>
-  <w:style w:type="paragraph" w:styleId="744">
+  <w:style w:type="paragraph" w:styleId="917">
     <w:name w:val="Heading 2"/>
-    <w:basedOn w:val="742"/>
-    <w:next w:val="742"/>
-    <w:link w:val="760"/>
+    <w:basedOn w:val="915"/>
+    <w:next w:val="915"/>
+    <w:link w:val="933"/>
     <w:uiPriority w:val="9"/>
     <w:semiHidden/>
     <w:unhideWhenUsed/>
@@ -31369,7 +31371,7 @@
       <w:szCs w:val="26"/>
     </w:rPr>
   </w:style>
-  <w:style w:type="character" w:styleId="745" w:default="1">
+  <w:style w:type="character" w:styleId="918" w:default="1">
     <w:name w:val="Default Paragraph Font"/>
     <w:uiPriority w:val="1"/>
     <w:semiHidden/>
@@ -31380,7 +31382,7 @@
       <w:ind/>
     </w:pPr>
   </w:style>
-  <w:style w:type="table" w:styleId="746" w:default="1">
+  <w:style w:type="table" w:styleId="919" w:default="1">
     <w:name w:val="Normal Table"/>
     <w:uiPriority w:val="99"/>
     <w:semiHidden/>
@@ -31573,7 +31575,7 @@
       </w:tcPr>
     </w:tblStylePr>
   </w:style>
-  <w:style w:type="numbering" w:styleId="747" w:default="1">
+  <w:style w:type="numbering" w:styleId="920" w:default="1">
     <w:name w:val="No List"/>
     <w:uiPriority w:val="99"/>
     <w:semiHidden/>
@@ -31584,10 +31586,10 @@
       <w:ind/>
     </w:pPr>
   </w:style>
-  <w:style w:type="paragraph" w:styleId="748">
+  <w:style w:type="paragraph" w:styleId="921">
     <w:name w:val="Header"/>
-    <w:basedOn w:val="742"/>
-    <w:link w:val="749"/>
+    <w:basedOn w:val="915"/>
+    <w:link w:val="922"/>
     <w:uiPriority w:val="99"/>
     <w:unhideWhenUsed/>
     <w:pPr>
@@ -31600,10 +31602,10 @@
       <w:ind/>
     </w:pPr>
   </w:style>
-  <w:style w:type="character" w:styleId="749" w:customStyle="1">
+  <w:style w:type="character" w:styleId="922" w:customStyle="1">
     <w:name w:val="Header Char"/>
-    <w:basedOn w:val="745"/>
-    <w:link w:val="748"/>
+    <w:basedOn w:val="918"/>
+    <w:link w:val="921"/>
     <w:uiPriority w:val="99"/>
     <w:pPr>
       <w:pBdr/>
@@ -31611,10 +31613,10 @@
       <w:ind/>
     </w:pPr>
   </w:style>
-  <w:style w:type="paragraph" w:styleId="750">
+  <w:style w:type="paragraph" w:styleId="923">
     <w:name w:val="Footer"/>
-    <w:basedOn w:val="742"/>
-    <w:link w:val="751"/>
+    <w:basedOn w:val="915"/>
+    <w:link w:val="924"/>
     <w:uiPriority w:val="99"/>
     <w:unhideWhenUsed/>
     <w:pPr>
@@ -31627,10 +31629,10 @@
       <w:ind/>
     </w:pPr>
   </w:style>
-  <w:style w:type="character" w:styleId="751" w:customStyle="1">
+  <w:style w:type="character" w:styleId="924" w:customStyle="1">
     <w:name w:val="Footer Char"/>
-    <w:basedOn w:val="745"/>
-    <w:link w:val="750"/>
+    <w:basedOn w:val="918"/>
+    <w:link w:val="923"/>
     <w:uiPriority w:val="99"/>
     <w:pPr>
       <w:pBdr/>
@@ -31638,10 +31640,10 @@
       <w:ind/>
     </w:pPr>
   </w:style>
-  <w:style w:type="character" w:styleId="752" w:customStyle="1">
+  <w:style w:type="character" w:styleId="925" w:customStyle="1">
     <w:name w:val="Heading 1 Char"/>
-    <w:basedOn w:val="745"/>
-    <w:link w:val="743"/>
+    <w:basedOn w:val="918"/>
+    <w:link w:val="916"/>
     <w:pPr>
       <w:pBdr/>
       <w:spacing/>
@@ -31654,11 +31656,11 @@
       <w:szCs w:val="32"/>
     </w:rPr>
   </w:style>
-  <w:style w:type="paragraph" w:styleId="753">
+  <w:style w:type="paragraph" w:styleId="926">
     <w:name w:val="Title"/>
-    <w:basedOn w:val="742"/>
-    <w:next w:val="742"/>
-    <w:link w:val="754"/>
+    <w:basedOn w:val="915"/>
+    <w:next w:val="915"/>
+    <w:link w:val="927"/>
     <w:uiPriority w:val="10"/>
     <w:qFormat/>
     <w:pPr>
@@ -31674,10 +31676,10 @@
       <w:szCs w:val="56"/>
     </w:rPr>
   </w:style>
-  <w:style w:type="character" w:styleId="754" w:customStyle="1">
+  <w:style w:type="character" w:styleId="927" w:customStyle="1">
     <w:name w:val="Title Char"/>
-    <w:basedOn w:val="745"/>
-    <w:link w:val="753"/>
+    <w:basedOn w:val="918"/>
+    <w:link w:val="926"/>
     <w:uiPriority w:val="10"/>
     <w:pPr>
       <w:pBdr/>
@@ -31691,7 +31693,7 @@
       <w:szCs w:val="56"/>
     </w:rPr>
   </w:style>
-  <w:style w:type="character" w:styleId="755">
+  <w:style w:type="character" w:styleId="928">
     <w:name w:val="Hyperlink"/>
     <w:uiPriority w:val="99"/>
     <w:pPr>
@@ -31705,9 +31707,9 @@
       <w:u w:val="single"/>
     </w:rPr>
   </w:style>
-  <w:style w:type="paragraph" w:styleId="756">
+  <w:style w:type="paragraph" w:styleId="929">
     <w:name w:val="No Spacing"/>
-    <w:link w:val="757"/>
+    <w:link w:val="930"/>
     <w:uiPriority w:val="1"/>
     <w:qFormat/>
     <w:pPr>
@@ -31722,10 +31724,10 @@
       <w:lang w:val="en-AU"/>
     </w:rPr>
   </w:style>
-  <w:style w:type="character" w:styleId="757" w:customStyle="1">
+  <w:style w:type="character" w:styleId="930" w:customStyle="1">
     <w:name w:val="No Spacing Char"/>
-    <w:basedOn w:val="745"/>
-    <w:link w:val="756"/>
+    <w:basedOn w:val="918"/>
+    <w:link w:val="929"/>
     <w:uiPriority w:val="1"/>
     <w:pPr>
       <w:pBdr/>
@@ -31739,9 +31741,9 @@
       <w:lang w:val="en-AU"/>
     </w:rPr>
   </w:style>
-  <w:style w:type="character" w:styleId="758">
+  <w:style w:type="character" w:styleId="931">
     <w:name w:val="Placeholder Text"/>
-    <w:basedOn w:val="745"/>
+    <w:basedOn w:val="918"/>
     <w:uiPriority w:val="99"/>
     <w:semiHidden/>
     <w:pPr>
@@ -31753,9 +31755,9 @@
       <w:color w:val="808080"/>
     </w:rPr>
   </w:style>
-  <w:style w:type="table" w:styleId="759" w:customStyle="1">
+  <w:style w:type="table" w:styleId="932" w:customStyle="1">
     <w:name w:val="HeaderTable"/>
-    <w:basedOn w:val="746"/>
+    <w:basedOn w:val="919"/>
     <w:pPr>
       <w:pBdr/>
       <w:spacing w:after="0" w:line="240" w:lineRule="auto"/>
@@ -31961,10 +31963,10 @@
       </w:tcPr>
     </w:tblStylePr>
   </w:style>
-  <w:style w:type="character" w:styleId="760" w:customStyle="1">
+  <w:style w:type="character" w:styleId="933" w:customStyle="1">
     <w:name w:val="Heading 2 Char"/>
-    <w:basedOn w:val="745"/>
-    <w:link w:val="744"/>
+    <w:basedOn w:val="918"/>
+    <w:link w:val="917"/>
     <w:uiPriority w:val="9"/>
     <w:semiHidden/>
     <w:pPr>
@@ -31979,9 +31981,9 @@
       <w:szCs w:val="26"/>
     </w:rPr>
   </w:style>
-  <w:style w:type="paragraph" w:styleId="761">
+  <w:style w:type="paragraph" w:styleId="934">
     <w:name w:val="List Paragraph"/>
-    <w:basedOn w:val="742"/>
+    <w:basedOn w:val="915"/>
     <w:uiPriority w:val="34"/>
     <w:qFormat/>
     <w:pPr>

</xml_diff>